<commit_message>
Update log and meeting questions
</commit_message>
<xml_diff>
--- a/Practical information/Logbog.docx
+++ b/Practical information/Logbog.docx
@@ -340,13 +340,8 @@
         <w:t xml:space="preserve">Ekstra: </w:t>
       </w:r>
       <w:r>
-        <w:t xml:space="preserve">Læs op på </w:t>
-      </w:r>
-      <w:proofErr w:type="spellStart"/>
-      <w:r>
-        <w:t>PyTorch</w:t>
-      </w:r>
-      <w:proofErr w:type="spellEnd"/>
+        <w:t>Læs op på PyTorch</w:t>
+      </w:r>
       <w:r>
         <w:t xml:space="preserve"> </w:t>
       </w:r>
@@ -479,7 +474,7 @@
           <w:szCs w:val="24"/>
           <w:u w:val="single"/>
         </w:rPr>
-        <w:t>8.00-?</w:t>
+        <w:t>8.00-</w:t>
       </w:r>
       <w:r>
         <w:rPr>
@@ -489,80 +484,250 @@
           <w:szCs w:val="24"/>
           <w:u w:val="single"/>
         </w:rPr>
-        <w:t>)</w:t>
-      </w:r>
-    </w:p>
-    <w:p>
-      <w:pPr>
-        <w:jc w:val="both"/>
-        <w:rPr>
-          <w:u w:val="single"/>
-        </w:rPr>
-      </w:pPr>
-      <w:r>
-        <w:rPr>
-          <w:u w:val="single"/>
-        </w:rPr>
-        <w:t>Arbejde gennemført:</w:t>
-      </w:r>
-    </w:p>
-    <w:p>
-      <w:pPr>
-        <w:jc w:val="both"/>
-        <w:rPr>
+        <w:t>16.00</w:t>
+      </w:r>
+      <w:r>
+        <w:rPr>
+          <w:b/>
+          <w:bCs/>
           <w:sz w:val="24"/>
           <w:szCs w:val="24"/>
-        </w:rPr>
-      </w:pPr>
-    </w:p>
-    <w:p>
-      <w:pPr>
-        <w:jc w:val="both"/>
-        <w:rPr>
-          <w:sz w:val="24"/>
-          <w:szCs w:val="24"/>
-        </w:rPr>
-      </w:pPr>
-    </w:p>
-    <w:p>
-      <w:pPr>
-        <w:jc w:val="both"/>
-        <w:rPr>
-          <w:sz w:val="24"/>
-          <w:szCs w:val="24"/>
-        </w:rPr>
-      </w:pPr>
-    </w:p>
-    <w:p>
-      <w:pPr>
-        <w:jc w:val="both"/>
-        <w:rPr>
-          <w:sz w:val="24"/>
-          <w:szCs w:val="24"/>
-        </w:rPr>
-      </w:pPr>
-    </w:p>
-    <w:p>
-      <w:pPr>
-        <w:jc w:val="both"/>
-        <w:rPr>
           <w:u w:val="single"/>
         </w:rPr>
-      </w:pPr>
-      <w:r>
+        <w:t>)</w:t>
+      </w:r>
+    </w:p>
+    <w:p>
+      <w:pPr>
+        <w:jc w:val="both"/>
         <w:rPr>
           <w:u w:val="single"/>
         </w:rPr>
+      </w:pPr>
+      <w:r>
+        <w:rPr>
+          <w:u w:val="single"/>
+        </w:rPr>
+        <w:t>Arbejde gennemført:</w:t>
+      </w:r>
+    </w:p>
+    <w:p>
+      <w:pPr>
+        <w:jc w:val="left"/>
+      </w:pPr>
+      <w:r>
+        <w:t>Alle 4 delto</w:t>
+      </w:r>
+      <w:r>
+        <w:t>g i et indledende møde (1) med Morten Mørup (se møde oversigt på GitHub)</w:t>
+      </w:r>
+      <w:r>
+        <w:t xml:space="preserve">. </w:t>
+      </w:r>
+      <w:r>
+        <w:t xml:space="preserve">Vi har primært arbejdet med litteratursøgning og få en overordnet forståelse af projektets metoder: </w:t>
+      </w:r>
+    </w:p>
+    <w:p>
+      <w:pPr>
+        <w:pStyle w:val="Listeafsnit"/>
+        <w:numPr>
+          <w:ilvl w:val="0"/>
+          <w:numId w:val="4"/>
+        </w:numPr>
+        <w:jc w:val="left"/>
+        <w:rPr>
+          <w:lang w:val="en-US"/>
+        </w:rPr>
+      </w:pPr>
+      <w:r>
+        <w:rPr>
+          <w:lang w:val="en-US"/>
+        </w:rPr>
+        <w:t xml:space="preserve">Research </w:t>
+      </w:r>
+      <w:proofErr w:type="spellStart"/>
+      <w:r>
+        <w:rPr>
+          <w:lang w:val="en-US"/>
+        </w:rPr>
+        <w:t>af</w:t>
+      </w:r>
+      <w:proofErr w:type="spellEnd"/>
+      <w:r>
+        <w:rPr>
+          <w:lang w:val="en-US"/>
+        </w:rPr>
+        <w:t xml:space="preserve"> standard </w:t>
+      </w:r>
+      <w:proofErr w:type="spellStart"/>
+      <w:r>
+        <w:rPr>
+          <w:lang w:val="en-US"/>
+        </w:rPr>
+        <w:t>WaveNet</w:t>
+      </w:r>
+      <w:proofErr w:type="spellEnd"/>
+      <w:r>
+        <w:rPr>
+          <w:lang w:val="en-US"/>
+        </w:rPr>
+        <w:t xml:space="preserve">: </w:t>
+      </w:r>
+      <w:hyperlink r:id="rId6" w:history="1">
+        <w:r>
+          <w:rPr>
+            <w:rStyle w:val="Hyperlink"/>
+            <w:lang w:val="en-US"/>
+          </w:rPr>
+          <w:t>https://arxiv.org/abs/1609.03499</w:t>
+        </w:r>
+      </w:hyperlink>
+      <w:r>
+        <w:rPr>
+          <w:lang w:val="en-US"/>
+        </w:rPr>
+        <w:t xml:space="preserve"> </w:t>
+      </w:r>
+    </w:p>
+    <w:p>
+      <w:pPr>
+        <w:pStyle w:val="Listeafsnit"/>
+        <w:numPr>
+          <w:ilvl w:val="1"/>
+          <w:numId w:val="4"/>
+        </w:numPr>
+        <w:jc w:val="left"/>
+      </w:pPr>
+      <w:r>
+        <w:t xml:space="preserve">Gennemgang af research </w:t>
+      </w:r>
+      <w:proofErr w:type="spellStart"/>
+      <w:r>
+        <w:t>paper</w:t>
+      </w:r>
+      <w:proofErr w:type="spellEnd"/>
+      <w:r>
+        <w:t xml:space="preserve"> (som gruppe)</w:t>
+      </w:r>
+    </w:p>
+    <w:p>
+      <w:pPr>
+        <w:pStyle w:val="Listeafsnit"/>
+        <w:numPr>
+          <w:ilvl w:val="1"/>
+          <w:numId w:val="4"/>
+        </w:numPr>
+        <w:jc w:val="left"/>
+      </w:pPr>
+      <w:r>
+        <w:t xml:space="preserve">Diskussion af tilgængelige implementeringer (derunder Tacotron 2 </w:t>
+      </w:r>
+      <w:proofErr w:type="spellStart"/>
+      <w:r>
+        <w:t>m.f</w:t>
+      </w:r>
+      <w:proofErr w:type="spellEnd"/>
+      <w:r>
+        <w:t xml:space="preserve">.) og mangel på samme. </w:t>
+      </w:r>
+    </w:p>
+    <w:p>
+      <w:pPr>
+        <w:pStyle w:val="Listeafsnit"/>
+        <w:numPr>
+          <w:ilvl w:val="1"/>
+          <w:numId w:val="4"/>
+        </w:numPr>
+        <w:jc w:val="left"/>
+      </w:pPr>
+      <w:r>
+        <w:t xml:space="preserve">Samling af relevante links. </w:t>
+      </w:r>
+    </w:p>
+    <w:p>
+      <w:pPr>
+        <w:pStyle w:val="Listeafsnit"/>
+        <w:numPr>
+          <w:ilvl w:val="1"/>
+          <w:numId w:val="4"/>
+        </w:numPr>
+        <w:jc w:val="left"/>
+      </w:pPr>
+      <w:r>
+        <w:t xml:space="preserve">Forberedelse </w:t>
+      </w:r>
+      <w:r>
+        <w:t>til</w:t>
+      </w:r>
+      <w:r>
+        <w:t xml:space="preserve"> indledende møde med </w:t>
+      </w:r>
+      <w:proofErr w:type="spellStart"/>
+      <w:r>
+        <w:t>Corti</w:t>
+      </w:r>
+      <w:proofErr w:type="spellEnd"/>
+      <w:r>
+        <w:t xml:space="preserve">. </w:t>
+      </w:r>
+    </w:p>
+    <w:p>
+      <w:pPr>
+        <w:jc w:val="left"/>
+      </w:pPr>
+    </w:p>
+    <w:p>
+      <w:pPr>
+        <w:jc w:val="left"/>
+        <w:rPr>
+          <w:u w:val="single"/>
+        </w:rPr>
+      </w:pPr>
+      <w:r>
+        <w:rPr>
+          <w:u w:val="single"/>
+        </w:rPr>
         <w:t>Plan for næste uge:</w:t>
       </w:r>
     </w:p>
     <w:p>
       <w:pPr>
+        <w:pStyle w:val="Listeafsnit"/>
+        <w:numPr>
+          <w:ilvl w:val="0"/>
+          <w:numId w:val="4"/>
+        </w:numPr>
         <w:jc w:val="left"/>
-        <w:rPr>
-          <w:sz w:val="28"/>
-          <w:szCs w:val="28"/>
-        </w:rPr>
+      </w:pPr>
+      <w:r>
+        <w:t xml:space="preserve">Lektier og det meste af planen for næste uge aftales efter møde med </w:t>
+      </w:r>
+      <w:proofErr w:type="spellStart"/>
+      <w:r>
+        <w:t>Corti</w:t>
+      </w:r>
+      <w:proofErr w:type="spellEnd"/>
+      <w:r>
+        <w:t xml:space="preserve"> (15/02/2021). </w:t>
+      </w:r>
+    </w:p>
+    <w:p>
+      <w:pPr>
+        <w:pStyle w:val="Listeafsnit"/>
+        <w:numPr>
+          <w:ilvl w:val="0"/>
+          <w:numId w:val="4"/>
+        </w:numPr>
+        <w:jc w:val="left"/>
+      </w:pPr>
+      <w:r>
+        <w:t xml:space="preserve">Alle de ting der skal afleveres i næste uge (24/02/2021). Disse skal blot gennemføres – vi gider ikke bruge alt vores tid på projektplanlægning. </w:t>
+      </w:r>
+    </w:p>
+    <w:p>
+      <w:pPr>
+        <w:jc w:val="both"/>
       </w:pPr>
     </w:p>
     <w:sectPr>
@@ -691,6 +856,119 @@
     </w:lvl>
   </w:abstractNum>
   <w:abstractNum w:abstractNumId="1" w15:restartNumberingAfterBreak="0">
+    <w:nsid w:val="295D0253"/>
+    <w:multiLevelType w:val="hybridMultilevel"/>
+    <w:tmpl w:val="BEC065CE"/>
+    <w:lvl w:ilvl="0" w:tplc="04060001">
+      <w:start w:val="1"/>
+      <w:numFmt w:val="bullet"/>
+      <w:lvlText w:val=""/>
+      <w:lvlJc w:val="left"/>
+      <w:pPr>
+        <w:ind w:left="720" w:hanging="360"/>
+      </w:pPr>
+      <w:rPr>
+        <w:rFonts w:ascii="Symbol" w:hAnsi="Symbol" w:hint="default"/>
+      </w:rPr>
+    </w:lvl>
+    <w:lvl w:ilvl="1" w:tplc="04060003">
+      <w:start w:val="1"/>
+      <w:numFmt w:val="bullet"/>
+      <w:lvlText w:val="o"/>
+      <w:lvlJc w:val="left"/>
+      <w:pPr>
+        <w:ind w:left="1440" w:hanging="360"/>
+      </w:pPr>
+      <w:rPr>
+        <w:rFonts w:ascii="Courier New" w:hAnsi="Courier New" w:cs="Courier New" w:hint="default"/>
+      </w:rPr>
+    </w:lvl>
+    <w:lvl w:ilvl="2" w:tplc="04060005" w:tentative="1">
+      <w:start w:val="1"/>
+      <w:numFmt w:val="bullet"/>
+      <w:lvlText w:val=""/>
+      <w:lvlJc w:val="left"/>
+      <w:pPr>
+        <w:ind w:left="2160" w:hanging="360"/>
+      </w:pPr>
+      <w:rPr>
+        <w:rFonts w:ascii="Wingdings" w:hAnsi="Wingdings" w:hint="default"/>
+      </w:rPr>
+    </w:lvl>
+    <w:lvl w:ilvl="3" w:tplc="04060001" w:tentative="1">
+      <w:start w:val="1"/>
+      <w:numFmt w:val="bullet"/>
+      <w:lvlText w:val=""/>
+      <w:lvlJc w:val="left"/>
+      <w:pPr>
+        <w:ind w:left="2880" w:hanging="360"/>
+      </w:pPr>
+      <w:rPr>
+        <w:rFonts w:ascii="Symbol" w:hAnsi="Symbol" w:hint="default"/>
+      </w:rPr>
+    </w:lvl>
+    <w:lvl w:ilvl="4" w:tplc="04060003" w:tentative="1">
+      <w:start w:val="1"/>
+      <w:numFmt w:val="bullet"/>
+      <w:lvlText w:val="o"/>
+      <w:lvlJc w:val="left"/>
+      <w:pPr>
+        <w:ind w:left="3600" w:hanging="360"/>
+      </w:pPr>
+      <w:rPr>
+        <w:rFonts w:ascii="Courier New" w:hAnsi="Courier New" w:cs="Courier New" w:hint="default"/>
+      </w:rPr>
+    </w:lvl>
+    <w:lvl w:ilvl="5" w:tplc="04060005" w:tentative="1">
+      <w:start w:val="1"/>
+      <w:numFmt w:val="bullet"/>
+      <w:lvlText w:val=""/>
+      <w:lvlJc w:val="left"/>
+      <w:pPr>
+        <w:ind w:left="4320" w:hanging="360"/>
+      </w:pPr>
+      <w:rPr>
+        <w:rFonts w:ascii="Wingdings" w:hAnsi="Wingdings" w:hint="default"/>
+      </w:rPr>
+    </w:lvl>
+    <w:lvl w:ilvl="6" w:tplc="04060001" w:tentative="1">
+      <w:start w:val="1"/>
+      <w:numFmt w:val="bullet"/>
+      <w:lvlText w:val=""/>
+      <w:lvlJc w:val="left"/>
+      <w:pPr>
+        <w:ind w:left="5040" w:hanging="360"/>
+      </w:pPr>
+      <w:rPr>
+        <w:rFonts w:ascii="Symbol" w:hAnsi="Symbol" w:hint="default"/>
+      </w:rPr>
+    </w:lvl>
+    <w:lvl w:ilvl="7" w:tplc="04060003" w:tentative="1">
+      <w:start w:val="1"/>
+      <w:numFmt w:val="bullet"/>
+      <w:lvlText w:val="o"/>
+      <w:lvlJc w:val="left"/>
+      <w:pPr>
+        <w:ind w:left="5760" w:hanging="360"/>
+      </w:pPr>
+      <w:rPr>
+        <w:rFonts w:ascii="Courier New" w:hAnsi="Courier New" w:cs="Courier New" w:hint="default"/>
+      </w:rPr>
+    </w:lvl>
+    <w:lvl w:ilvl="8" w:tplc="04060005" w:tentative="1">
+      <w:start w:val="1"/>
+      <w:numFmt w:val="bullet"/>
+      <w:lvlText w:val=""/>
+      <w:lvlJc w:val="left"/>
+      <w:pPr>
+        <w:ind w:left="6480" w:hanging="360"/>
+      </w:pPr>
+      <w:rPr>
+        <w:rFonts w:ascii="Wingdings" w:hAnsi="Wingdings" w:hint="default"/>
+      </w:rPr>
+    </w:lvl>
+  </w:abstractNum>
+  <w:abstractNum w:abstractNumId="2" w15:restartNumberingAfterBreak="0">
     <w:nsid w:val="486C0DA3"/>
     <w:multiLevelType w:val="hybridMultilevel"/>
     <w:tmpl w:val="9272A8CC"/>
@@ -803,11 +1081,130 @@
       </w:rPr>
     </w:lvl>
   </w:abstractNum>
+  <w:abstractNum w:abstractNumId="3" w15:restartNumberingAfterBreak="0">
+    <w:nsid w:val="632A1C7C"/>
+    <w:multiLevelType w:val="hybridMultilevel"/>
+    <w:tmpl w:val="FFE49BA6"/>
+    <w:lvl w:ilvl="0" w:tplc="04060001">
+      <w:start w:val="1"/>
+      <w:numFmt w:val="bullet"/>
+      <w:lvlText w:val=""/>
+      <w:lvlJc w:val="left"/>
+      <w:pPr>
+        <w:ind w:left="720" w:hanging="360"/>
+      </w:pPr>
+      <w:rPr>
+        <w:rFonts w:ascii="Symbol" w:hAnsi="Symbol" w:hint="default"/>
+      </w:rPr>
+    </w:lvl>
+    <w:lvl w:ilvl="1" w:tplc="04060003" w:tentative="1">
+      <w:start w:val="1"/>
+      <w:numFmt w:val="bullet"/>
+      <w:lvlText w:val="o"/>
+      <w:lvlJc w:val="left"/>
+      <w:pPr>
+        <w:ind w:left="1440" w:hanging="360"/>
+      </w:pPr>
+      <w:rPr>
+        <w:rFonts w:ascii="Courier New" w:hAnsi="Courier New" w:cs="Courier New" w:hint="default"/>
+      </w:rPr>
+    </w:lvl>
+    <w:lvl w:ilvl="2" w:tplc="04060005" w:tentative="1">
+      <w:start w:val="1"/>
+      <w:numFmt w:val="bullet"/>
+      <w:lvlText w:val=""/>
+      <w:lvlJc w:val="left"/>
+      <w:pPr>
+        <w:ind w:left="2160" w:hanging="360"/>
+      </w:pPr>
+      <w:rPr>
+        <w:rFonts w:ascii="Wingdings" w:hAnsi="Wingdings" w:hint="default"/>
+      </w:rPr>
+    </w:lvl>
+    <w:lvl w:ilvl="3" w:tplc="04060001" w:tentative="1">
+      <w:start w:val="1"/>
+      <w:numFmt w:val="bullet"/>
+      <w:lvlText w:val=""/>
+      <w:lvlJc w:val="left"/>
+      <w:pPr>
+        <w:ind w:left="2880" w:hanging="360"/>
+      </w:pPr>
+      <w:rPr>
+        <w:rFonts w:ascii="Symbol" w:hAnsi="Symbol" w:hint="default"/>
+      </w:rPr>
+    </w:lvl>
+    <w:lvl w:ilvl="4" w:tplc="04060003" w:tentative="1">
+      <w:start w:val="1"/>
+      <w:numFmt w:val="bullet"/>
+      <w:lvlText w:val="o"/>
+      <w:lvlJc w:val="left"/>
+      <w:pPr>
+        <w:ind w:left="3600" w:hanging="360"/>
+      </w:pPr>
+      <w:rPr>
+        <w:rFonts w:ascii="Courier New" w:hAnsi="Courier New" w:cs="Courier New" w:hint="default"/>
+      </w:rPr>
+    </w:lvl>
+    <w:lvl w:ilvl="5" w:tplc="04060005" w:tentative="1">
+      <w:start w:val="1"/>
+      <w:numFmt w:val="bullet"/>
+      <w:lvlText w:val=""/>
+      <w:lvlJc w:val="left"/>
+      <w:pPr>
+        <w:ind w:left="4320" w:hanging="360"/>
+      </w:pPr>
+      <w:rPr>
+        <w:rFonts w:ascii="Wingdings" w:hAnsi="Wingdings" w:hint="default"/>
+      </w:rPr>
+    </w:lvl>
+    <w:lvl w:ilvl="6" w:tplc="04060001" w:tentative="1">
+      <w:start w:val="1"/>
+      <w:numFmt w:val="bullet"/>
+      <w:lvlText w:val=""/>
+      <w:lvlJc w:val="left"/>
+      <w:pPr>
+        <w:ind w:left="5040" w:hanging="360"/>
+      </w:pPr>
+      <w:rPr>
+        <w:rFonts w:ascii="Symbol" w:hAnsi="Symbol" w:hint="default"/>
+      </w:rPr>
+    </w:lvl>
+    <w:lvl w:ilvl="7" w:tplc="04060003" w:tentative="1">
+      <w:start w:val="1"/>
+      <w:numFmt w:val="bullet"/>
+      <w:lvlText w:val="o"/>
+      <w:lvlJc w:val="left"/>
+      <w:pPr>
+        <w:ind w:left="5760" w:hanging="360"/>
+      </w:pPr>
+      <w:rPr>
+        <w:rFonts w:ascii="Courier New" w:hAnsi="Courier New" w:cs="Courier New" w:hint="default"/>
+      </w:rPr>
+    </w:lvl>
+    <w:lvl w:ilvl="8" w:tplc="04060005" w:tentative="1">
+      <w:start w:val="1"/>
+      <w:numFmt w:val="bullet"/>
+      <w:lvlText w:val=""/>
+      <w:lvlJc w:val="left"/>
+      <w:pPr>
+        <w:ind w:left="6480" w:hanging="360"/>
+      </w:pPr>
+      <w:rPr>
+        <w:rFonts w:ascii="Wingdings" w:hAnsi="Wingdings" w:hint="default"/>
+      </w:rPr>
+    </w:lvl>
+  </w:abstractNum>
   <w:num w:numId="1">
-    <w:abstractNumId w:val="1"/>
+    <w:abstractNumId w:val="2"/>
   </w:num>
   <w:num w:numId="2">
     <w:abstractNumId w:val="0"/>
+  </w:num>
+  <w:num w:numId="3">
+    <w:abstractNumId w:val="3"/>
+  </w:num>
+  <w:num w:numId="4">
+    <w:abstractNumId w:val="1"/>
   </w:num>
 </w:numbering>
 </file>

</xml_diff>

<commit_message>
Many updates to practical information
</commit_message>
<xml_diff>
--- a/Practical information/Logbog.docx
+++ b/Practical information/Logbog.docx
@@ -440,13 +440,15 @@
       </w:r>
     </w:p>
     <w:p>
-      <w:r>
-        <w:br w:type="page"/>
-      </w:r>
-    </w:p>
-    <w:p>
       <w:pPr>
         <w:jc w:val="both"/>
+      </w:pPr>
+    </w:p>
+    <w:p>
+      <w:pPr>
+        <w:jc w:val="both"/>
+      </w:pPr>
+      <w:r>
         <w:rPr>
           <w:b/>
           <w:bCs/>
@@ -454,7 +456,8 @@
           <w:szCs w:val="24"/>
           <w:u w:val="single"/>
         </w:rPr>
-      </w:pPr>
+        <w:t>Dag: 1</w:t>
+      </w:r>
       <w:r>
         <w:rPr>
           <w:b/>
@@ -463,8 +466,7 @@
           <w:szCs w:val="24"/>
           <w:u w:val="single"/>
         </w:rPr>
-        <w:lastRenderedPageBreak/>
-        <w:t xml:space="preserve">Dag: 10/02/2021 (kl. </w:t>
+        <w:t>5</w:t>
       </w:r>
       <w:r>
         <w:rPr>
@@ -474,7 +476,7 @@
           <w:szCs w:val="24"/>
           <w:u w:val="single"/>
         </w:rPr>
-        <w:t>8.00-</w:t>
+        <w:t xml:space="preserve">/02/2021 (kl. </w:t>
       </w:r>
       <w:r>
         <w:rPr>
@@ -484,7 +486,7 @@
           <w:szCs w:val="24"/>
           <w:u w:val="single"/>
         </w:rPr>
-        <w:t>16.00</w:t>
+        <w:t>8.00-</w:t>
       </w:r>
       <w:r>
         <w:rPr>
@@ -494,6 +496,16 @@
           <w:szCs w:val="24"/>
           <w:u w:val="single"/>
         </w:rPr>
+        <w:t>16.00</w:t>
+      </w:r>
+      <w:r>
+        <w:rPr>
+          <w:b/>
+          <w:bCs/>
+          <w:sz w:val="24"/>
+          <w:szCs w:val="24"/>
+          <w:u w:val="single"/>
+        </w:rPr>
         <w:t>)</w:t>
       </w:r>
     </w:p>
@@ -516,16 +528,7 @@
         <w:jc w:val="left"/>
       </w:pPr>
       <w:r>
-        <w:t>Alle 4 delto</w:t>
-      </w:r>
-      <w:r>
-        <w:t>g i et indledende møde (1) med Morten Mørup (se møde oversigt på GitHub)</w:t>
-      </w:r>
-      <w:r>
-        <w:t xml:space="preserve">. </w:t>
-      </w:r>
-      <w:r>
-        <w:t xml:space="preserve">Vi har primært arbejdet med litteratursøgning og få en overordnet forståelse af projektets metoder: </w:t>
+        <w:t xml:space="preserve">Alle 4 deltog i et indledende møde (1) med Morten Mørup (se møde oversigt på GitHub). Vi har primært arbejdet med litteratursøgning og få en overordnet forståelse af projektets metoder: </w:t>
       </w:r>
     </w:p>
     <w:p>
@@ -558,21 +561,7 @@
         <w:rPr>
           <w:lang w:val="en-US"/>
         </w:rPr>
-        <w:t xml:space="preserve"> standard </w:t>
-      </w:r>
-      <w:proofErr w:type="spellStart"/>
-      <w:r>
-        <w:rPr>
-          <w:lang w:val="en-US"/>
-        </w:rPr>
-        <w:t>WaveNet</w:t>
-      </w:r>
-      <w:proofErr w:type="spellEnd"/>
-      <w:r>
-        <w:rPr>
-          <w:lang w:val="en-US"/>
-        </w:rPr>
-        <w:t xml:space="preserve">: </w:t>
+        <w:t xml:space="preserve"> standard WaveNet: </w:t>
       </w:r>
       <w:hyperlink r:id="rId6" w:history="1">
         <w:r>
@@ -675,19 +664,15 @@
     <w:p>
       <w:pPr>
         <w:jc w:val="left"/>
-      </w:pPr>
-    </w:p>
-    <w:p>
-      <w:pPr>
-        <w:jc w:val="left"/>
-        <w:rPr>
-          <w:u w:val="single"/>
-        </w:rPr>
-      </w:pPr>
-      <w:r>
-        <w:rPr>
-          <w:u w:val="single"/>
-        </w:rPr>
+        <w:rPr>
+          <w:u w:val="single"/>
+        </w:rPr>
+      </w:pPr>
+      <w:r>
+        <w:rPr>
+          <w:u w:val="single"/>
+        </w:rPr>
+        <w:lastRenderedPageBreak/>
         <w:t>Plan for næste uge:</w:t>
       </w:r>
     </w:p>
@@ -727,7 +712,1998 @@
     </w:p>
     <w:p>
       <w:pPr>
+        <w:jc w:val="left"/>
+      </w:pPr>
+    </w:p>
+    <w:p>
+      <w:pPr>
         <w:jc w:val="both"/>
+      </w:pPr>
+      <w:r>
+        <w:rPr>
+          <w:b/>
+          <w:bCs/>
+          <w:sz w:val="24"/>
+          <w:szCs w:val="24"/>
+          <w:u w:val="single"/>
+        </w:rPr>
+        <w:t>Dag: 16/02/2021 (kl. 8.45-10.15)</w:t>
+      </w:r>
+    </w:p>
+    <w:p>
+      <w:pPr>
+        <w:jc w:val="both"/>
+        <w:rPr>
+          <w:u w:val="single"/>
+        </w:rPr>
+      </w:pPr>
+      <w:r>
+        <w:rPr>
+          <w:u w:val="single"/>
+        </w:rPr>
+        <w:t>Arbejde gennemført:</w:t>
+      </w:r>
+    </w:p>
+    <w:p>
+      <w:pPr>
+        <w:jc w:val="left"/>
+      </w:pPr>
+      <w:r>
+        <w:t xml:space="preserve">Alle 4 deltog i et indledende møde (1) med </w:t>
+      </w:r>
+      <w:r>
+        <w:t xml:space="preserve">Lars fra </w:t>
+      </w:r>
+      <w:proofErr w:type="spellStart"/>
+      <w:r>
+        <w:t>Corti</w:t>
+      </w:r>
+      <w:proofErr w:type="spellEnd"/>
+      <w:r>
+        <w:t xml:space="preserve"> </w:t>
+      </w:r>
+      <w:r>
+        <w:t xml:space="preserve">(se møde oversigt på GitHub). </w:t>
+      </w:r>
+    </w:p>
+    <w:p>
+      <w:pPr>
+        <w:jc w:val="left"/>
+      </w:pPr>
+    </w:p>
+    <w:p>
+      <w:pPr>
+        <w:jc w:val="left"/>
+        <w:rPr>
+          <w:u w:val="single"/>
+        </w:rPr>
+      </w:pPr>
+      <w:r>
+        <w:rPr>
+          <w:u w:val="single"/>
+        </w:rPr>
+        <w:t>Plan for næste uge:</w:t>
+      </w:r>
+    </w:p>
+    <w:p>
+      <w:pPr>
+        <w:pStyle w:val="Listeafsnit"/>
+        <w:numPr>
+          <w:ilvl w:val="0"/>
+          <w:numId w:val="4"/>
+        </w:numPr>
+        <w:jc w:val="left"/>
+      </w:pPr>
+      <w:r>
+        <w:t>Lektier til næste uge:</w:t>
+      </w:r>
+    </w:p>
+    <w:p>
+      <w:pPr>
+        <w:pStyle w:val="Listeafsnit"/>
+        <w:numPr>
+          <w:ilvl w:val="1"/>
+          <w:numId w:val="4"/>
+        </w:numPr>
+        <w:jc w:val="left"/>
+      </w:pPr>
+      <w:r>
+        <w:t xml:space="preserve">Ansvar for egen læring. Man skal forsøge så vidt muligt at få en klar forståelse for WaveNet arkitekturen. Lars sender formentlig en lang mail inden weekenden med noget kode og evt. ekstra materiale der kan hjælpe med forståelsen. </w:t>
+      </w:r>
+    </w:p>
+    <w:p>
+      <w:pPr>
+        <w:pStyle w:val="Listeafsnit"/>
+        <w:numPr>
+          <w:ilvl w:val="0"/>
+          <w:numId w:val="4"/>
+        </w:numPr>
+        <w:jc w:val="left"/>
+      </w:pPr>
+      <w:r>
+        <w:t xml:space="preserve">Lav planche med forståelig model af WaveNet arkitekturen og alle de </w:t>
+      </w:r>
+      <w:proofErr w:type="spellStart"/>
+      <w:r>
+        <w:t>forskellie</w:t>
+      </w:r>
+      <w:proofErr w:type="spellEnd"/>
+      <w:r>
+        <w:t xml:space="preserve"> komponenter der indgår (dvs. også data </w:t>
+      </w:r>
+      <w:proofErr w:type="spellStart"/>
+      <w:r>
+        <w:t>processing</w:t>
+      </w:r>
+      <w:proofErr w:type="spellEnd"/>
+      <w:r>
+        <w:t xml:space="preserve"> med </w:t>
+      </w:r>
+      <w:proofErr w:type="spellStart"/>
+      <w:r>
+        <w:t>mu</w:t>
+      </w:r>
+      <w:proofErr w:type="spellEnd"/>
+      <w:r>
+        <w:t>-loven osv.)</w:t>
+      </w:r>
+      <w:r>
+        <w:t xml:space="preserve"> </w:t>
+      </w:r>
+    </w:p>
+    <w:p>
+      <w:pPr>
+        <w:pStyle w:val="Listeafsnit"/>
+        <w:numPr>
+          <w:ilvl w:val="0"/>
+          <w:numId w:val="4"/>
+        </w:numPr>
+        <w:jc w:val="left"/>
+      </w:pPr>
+      <w:r>
+        <w:t xml:space="preserve">Alle de ting der skal afleveres i næste uge (24/02/2021). Disse skal blot gennemføres – vi gider ikke bruge alt vores tid på projektplanlægning. </w:t>
+      </w:r>
+    </w:p>
+    <w:p>
+      <w:pPr>
+        <w:jc w:val="both"/>
+      </w:pPr>
+    </w:p>
+    <w:p>
+      <w:pPr>
+        <w:jc w:val="both"/>
+      </w:pPr>
+      <w:r>
+        <w:rPr>
+          <w:b/>
+          <w:bCs/>
+          <w:sz w:val="24"/>
+          <w:szCs w:val="24"/>
+          <w:u w:val="single"/>
+        </w:rPr>
+        <w:t xml:space="preserve">Dag: </w:t>
+      </w:r>
+      <w:r>
+        <w:rPr>
+          <w:b/>
+          <w:bCs/>
+          <w:sz w:val="24"/>
+          <w:szCs w:val="24"/>
+          <w:u w:val="single"/>
+        </w:rPr>
+        <w:t>22</w:t>
+      </w:r>
+      <w:r>
+        <w:rPr>
+          <w:b/>
+          <w:bCs/>
+          <w:sz w:val="24"/>
+          <w:szCs w:val="24"/>
+          <w:u w:val="single"/>
+        </w:rPr>
+        <w:t xml:space="preserve">/02/2021 (kl. </w:t>
+      </w:r>
+      <w:r>
+        <w:rPr>
+          <w:b/>
+          <w:bCs/>
+          <w:sz w:val="24"/>
+          <w:szCs w:val="24"/>
+          <w:u w:val="single"/>
+        </w:rPr>
+        <w:t>0</w:t>
+      </w:r>
+      <w:r>
+        <w:rPr>
+          <w:b/>
+          <w:bCs/>
+          <w:sz w:val="24"/>
+          <w:szCs w:val="24"/>
+          <w:u w:val="single"/>
+        </w:rPr>
+        <w:t>9</w:t>
+      </w:r>
+      <w:r>
+        <w:rPr>
+          <w:b/>
+          <w:bCs/>
+          <w:sz w:val="24"/>
+          <w:szCs w:val="24"/>
+          <w:u w:val="single"/>
+        </w:rPr>
+        <w:t>.</w:t>
+      </w:r>
+      <w:r>
+        <w:rPr>
+          <w:b/>
+          <w:bCs/>
+          <w:sz w:val="24"/>
+          <w:szCs w:val="24"/>
+          <w:u w:val="single"/>
+        </w:rPr>
+        <w:t>16.30</w:t>
+      </w:r>
+      <w:r>
+        <w:rPr>
+          <w:b/>
+          <w:bCs/>
+          <w:sz w:val="24"/>
+          <w:szCs w:val="24"/>
+          <w:u w:val="single"/>
+        </w:rPr>
+        <w:t>)</w:t>
+      </w:r>
+    </w:p>
+    <w:p>
+      <w:pPr>
+        <w:jc w:val="both"/>
+        <w:rPr>
+          <w:u w:val="single"/>
+        </w:rPr>
+      </w:pPr>
+      <w:r>
+        <w:rPr>
+          <w:u w:val="single"/>
+        </w:rPr>
+        <w:t>Arbejde gennemført:</w:t>
+      </w:r>
+    </w:p>
+    <w:p>
+      <w:pPr>
+        <w:jc w:val="both"/>
+      </w:pPr>
+      <w:r>
+        <w:t xml:space="preserve">Alle 4 deltog i dagens arbejde. Vi skulle have været til møde med Lars fra </w:t>
+      </w:r>
+      <w:proofErr w:type="spellStart"/>
+      <w:r>
+        <w:t>Corti</w:t>
+      </w:r>
+      <w:proofErr w:type="spellEnd"/>
+      <w:r>
+        <w:t xml:space="preserve">. Han meldte fra 2 timer før, og spurgte om vi kunne ”rykke” mødet til næste mandag. </w:t>
+      </w:r>
+    </w:p>
+    <w:p>
+      <w:pPr>
+        <w:pStyle w:val="Listeafsnit"/>
+        <w:numPr>
+          <w:ilvl w:val="0"/>
+          <w:numId w:val="5"/>
+        </w:numPr>
+        <w:jc w:val="left"/>
+      </w:pPr>
+      <w:r>
+        <w:t>Vi har lavet følgende dele i forbindelse med forberedelse af projektplanen:</w:t>
+      </w:r>
+    </w:p>
+    <w:p>
+      <w:pPr>
+        <w:pStyle w:val="Listeafsnit"/>
+        <w:numPr>
+          <w:ilvl w:val="1"/>
+          <w:numId w:val="5"/>
+        </w:numPr>
+        <w:jc w:val="left"/>
+      </w:pPr>
+      <w:r>
+        <w:t>Iteration af Project Canvas</w:t>
+      </w:r>
+    </w:p>
+    <w:p>
+      <w:pPr>
+        <w:pStyle w:val="Listeafsnit"/>
+        <w:numPr>
+          <w:ilvl w:val="1"/>
+          <w:numId w:val="5"/>
+        </w:numPr>
+        <w:jc w:val="left"/>
+      </w:pPr>
+      <w:proofErr w:type="spellStart"/>
+      <w:r>
+        <w:t>Gannt</w:t>
+      </w:r>
+      <w:proofErr w:type="spellEnd"/>
+      <w:r>
+        <w:t xml:space="preserve"> diagram</w:t>
+      </w:r>
+    </w:p>
+    <w:p>
+      <w:pPr>
+        <w:pStyle w:val="Listeafsnit"/>
+        <w:numPr>
+          <w:ilvl w:val="1"/>
+          <w:numId w:val="5"/>
+        </w:numPr>
+        <w:jc w:val="left"/>
+      </w:pPr>
+      <w:r>
+        <w:t>Opstille læringsmål</w:t>
+      </w:r>
+    </w:p>
+    <w:p>
+      <w:pPr>
+        <w:pStyle w:val="Listeafsnit"/>
+        <w:numPr>
+          <w:ilvl w:val="1"/>
+          <w:numId w:val="5"/>
+        </w:numPr>
+        <w:jc w:val="left"/>
+      </w:pPr>
+      <w:r>
+        <w:t>Projektbeskrivelse</w:t>
+      </w:r>
+    </w:p>
+    <w:p>
+      <w:pPr>
+        <w:pStyle w:val="Listeafsnit"/>
+        <w:numPr>
+          <w:ilvl w:val="0"/>
+          <w:numId w:val="5"/>
+        </w:numPr>
+        <w:jc w:val="left"/>
+      </w:pPr>
+      <w:r>
+        <w:t xml:space="preserve">Da </w:t>
+      </w:r>
+      <w:proofErr w:type="spellStart"/>
+      <w:r>
+        <w:t>Corti</w:t>
+      </w:r>
+      <w:proofErr w:type="spellEnd"/>
+      <w:r>
+        <w:t xml:space="preserve"> aflyste mødet har vi valgt at sende projektplanen på mail, og vi har efterspurgt at få den godkendt inden onsdag kl. 12 så vi kan lave rettelser inden afleveringen (deadline samme dag). </w:t>
+      </w:r>
+    </w:p>
+    <w:p>
+      <w:pPr>
+        <w:pStyle w:val="Listeafsnit"/>
+        <w:numPr>
+          <w:ilvl w:val="0"/>
+          <w:numId w:val="5"/>
+        </w:numPr>
+        <w:jc w:val="left"/>
+      </w:pPr>
+      <w:r>
+        <w:t xml:space="preserve">Anders havde forberedt en simpel implementering af WaveNet arkitekturen. Denne gennemgik vi som gruppe. Vi </w:t>
+      </w:r>
+      <w:proofErr w:type="gramStart"/>
+      <w:r>
+        <w:t>vurdere</w:t>
+      </w:r>
+      <w:proofErr w:type="gramEnd"/>
+      <w:r>
+        <w:t xml:space="preserve"> nu at have en overordnet forståelse af WaveNet arkitekturen til at implementere denne del af systemet nu. </w:t>
+      </w:r>
+    </w:p>
+    <w:p>
+      <w:pPr>
+        <w:pStyle w:val="Listeafsnit"/>
+        <w:numPr>
+          <w:ilvl w:val="0"/>
+          <w:numId w:val="5"/>
+        </w:numPr>
+        <w:jc w:val="left"/>
+      </w:pPr>
+      <w:r>
+        <w:t xml:space="preserve">Vi har researchet data grundlag og mulighed for viderebygning på Vanilla WaveNet (metoder/modeller til at lave </w:t>
+      </w:r>
+      <w:proofErr w:type="spellStart"/>
+      <w:r>
+        <w:t>linguistic</w:t>
+      </w:r>
+      <w:proofErr w:type="spellEnd"/>
+      <w:r>
+        <w:t xml:space="preserve"> feature </w:t>
+      </w:r>
+      <w:proofErr w:type="spellStart"/>
+      <w:r>
+        <w:t>embeddings</w:t>
+      </w:r>
+      <w:proofErr w:type="spellEnd"/>
+      <w:r>
+        <w:t xml:space="preserve"> eller mel-</w:t>
+      </w:r>
+      <w:proofErr w:type="spellStart"/>
+      <w:r>
+        <w:t>spectogrammer</w:t>
+      </w:r>
+      <w:proofErr w:type="spellEnd"/>
+      <w:r>
+        <w:t xml:space="preserve">). </w:t>
+      </w:r>
+    </w:p>
+    <w:p>
+      <w:pPr>
+        <w:pStyle w:val="Listeafsnit"/>
+        <w:numPr>
+          <w:ilvl w:val="0"/>
+          <w:numId w:val="5"/>
+        </w:numPr>
+        <w:jc w:val="left"/>
+      </w:pPr>
+      <w:r>
+        <w:t xml:space="preserve">Vi har kontaktet Morten Mørup omkring hvor hårde deadlines er til de forskellige ting der skal afleveres. </w:t>
+      </w:r>
+    </w:p>
+    <w:p>
+      <w:pPr>
+        <w:pStyle w:val="Listeafsnit"/>
+        <w:jc w:val="left"/>
+      </w:pPr>
+    </w:p>
+    <w:p>
+      <w:pPr>
+        <w:jc w:val="left"/>
+        <w:rPr>
+          <w:u w:val="single"/>
+        </w:rPr>
+      </w:pPr>
+      <w:r>
+        <w:rPr>
+          <w:u w:val="single"/>
+        </w:rPr>
+        <w:t>Plan for næste uge:</w:t>
+      </w:r>
+    </w:p>
+    <w:p>
+      <w:pPr>
+        <w:pStyle w:val="Listeafsnit"/>
+        <w:numPr>
+          <w:ilvl w:val="0"/>
+          <w:numId w:val="7"/>
+        </w:numPr>
+        <w:jc w:val="both"/>
+      </w:pPr>
+      <w:r>
+        <w:t>Lektier:</w:t>
+      </w:r>
+    </w:p>
+    <w:p>
+      <w:pPr>
+        <w:pStyle w:val="Listeafsnit"/>
+        <w:numPr>
+          <w:ilvl w:val="1"/>
+          <w:numId w:val="7"/>
+        </w:numPr>
+        <w:jc w:val="left"/>
+      </w:pPr>
+      <w:r>
+        <w:t xml:space="preserve">Ansvar for egen læring: Vær sikker på at man har forståelsen af Anders’ kode og alle de ting der indgår i vores WaveNet Paper. Derudover skal man gå ind og begynde at lave litteratursøgning omkring metoder til at lave </w:t>
+      </w:r>
+      <w:proofErr w:type="spellStart"/>
+      <w:r>
+        <w:t>text-embeddings</w:t>
+      </w:r>
+      <w:proofErr w:type="spellEnd"/>
+      <w:r>
+        <w:t xml:space="preserve"> eller mel-</w:t>
+      </w:r>
+      <w:proofErr w:type="spellStart"/>
+      <w:r>
+        <w:t>spectogrammer</w:t>
+      </w:r>
+      <w:proofErr w:type="spellEnd"/>
+      <w:r>
+        <w:t xml:space="preserve"> som input til WaveNet (som forberedelse til implementering af </w:t>
+      </w:r>
+      <w:proofErr w:type="spellStart"/>
+      <w:r>
+        <w:t>conditioned</w:t>
+      </w:r>
+      <w:proofErr w:type="spellEnd"/>
+      <w:r>
+        <w:t xml:space="preserve"> WaveNet). Næste mandag</w:t>
+      </w:r>
+      <w:r>
+        <w:t xml:space="preserve"> d.</w:t>
+      </w:r>
+      <w:r>
+        <w:t xml:space="preserve"> 1/3</w:t>
+      </w:r>
+      <w:r>
+        <w:t xml:space="preserve"> vil vi diskutere resultat af litteratursøgningen. </w:t>
+      </w:r>
+    </w:p>
+    <w:p>
+      <w:pPr>
+        <w:pStyle w:val="Listeafsnit"/>
+        <w:numPr>
+          <w:ilvl w:val="0"/>
+          <w:numId w:val="7"/>
+        </w:numPr>
+        <w:jc w:val="left"/>
+      </w:pPr>
+      <w:r>
+        <w:t xml:space="preserve">Start simpel implementering af Vanilla WaveNet (dvs. </w:t>
+      </w:r>
+      <w:proofErr w:type="spellStart"/>
+      <w:r>
+        <w:t>unconditioned</w:t>
+      </w:r>
+      <w:proofErr w:type="spellEnd"/>
+      <w:r>
+        <w:t xml:space="preserve"> WaveNet). Vi vil evaluere modellen på en sinuskurve (intuitiv visualisering). </w:t>
+      </w:r>
+    </w:p>
+    <w:p>
+      <w:pPr>
+        <w:pStyle w:val="Listeafsnit"/>
+        <w:numPr>
+          <w:ilvl w:val="0"/>
+          <w:numId w:val="7"/>
+        </w:numPr>
+        <w:jc w:val="left"/>
+      </w:pPr>
+      <w:r>
+        <w:lastRenderedPageBreak/>
+        <w:t xml:space="preserve">Lave introduktion til </w:t>
+      </w:r>
+      <w:proofErr w:type="spellStart"/>
+      <w:r>
+        <w:t>state</w:t>
+      </w:r>
+      <w:proofErr w:type="spellEnd"/>
+      <w:r>
+        <w:t xml:space="preserve">-of-the-art, problemformuleringen/forskningsspørgsmål, etiske overvejelser og data grundlag. </w:t>
+      </w:r>
+    </w:p>
+    <w:p>
+      <w:pPr>
+        <w:jc w:val="left"/>
+      </w:pPr>
+    </w:p>
+    <w:p>
+      <w:pPr>
+        <w:jc w:val="both"/>
+      </w:pPr>
+      <w:r>
+        <w:rPr>
+          <w:b/>
+          <w:bCs/>
+          <w:sz w:val="24"/>
+          <w:szCs w:val="24"/>
+          <w:u w:val="single"/>
+        </w:rPr>
+        <w:t>Dag: 24/02/2021 (kl. 13.00 - 14.00)</w:t>
+      </w:r>
+    </w:p>
+    <w:p>
+      <w:pPr>
+        <w:jc w:val="both"/>
+        <w:rPr>
+          <w:u w:val="single"/>
+        </w:rPr>
+      </w:pPr>
+      <w:r>
+        <w:rPr>
+          <w:u w:val="single"/>
+        </w:rPr>
+        <w:t>Arbejde gennemført:</w:t>
+      </w:r>
+    </w:p>
+    <w:p>
+      <w:pPr>
+        <w:jc w:val="left"/>
+      </w:pPr>
+      <w:r>
+        <w:t xml:space="preserve">Alle 4 var til etik oplæg. </w:t>
+      </w:r>
+    </w:p>
+    <w:p>
+      <w:pPr>
+        <w:jc w:val="left"/>
+      </w:pPr>
+    </w:p>
+    <w:p>
+      <w:pPr>
+        <w:jc w:val="both"/>
+      </w:pPr>
+      <w:r>
+        <w:rPr>
+          <w:b/>
+          <w:bCs/>
+          <w:sz w:val="24"/>
+          <w:szCs w:val="24"/>
+          <w:u w:val="single"/>
+        </w:rPr>
+        <w:t xml:space="preserve">Dag: </w:t>
+      </w:r>
+      <w:r>
+        <w:rPr>
+          <w:b/>
+          <w:bCs/>
+          <w:sz w:val="24"/>
+          <w:szCs w:val="24"/>
+          <w:u w:val="single"/>
+        </w:rPr>
+        <w:t>01</w:t>
+      </w:r>
+      <w:r>
+        <w:rPr>
+          <w:b/>
+          <w:bCs/>
+          <w:sz w:val="24"/>
+          <w:szCs w:val="24"/>
+          <w:u w:val="single"/>
+        </w:rPr>
+        <w:t>/0</w:t>
+      </w:r>
+      <w:r>
+        <w:rPr>
+          <w:b/>
+          <w:bCs/>
+          <w:sz w:val="24"/>
+          <w:szCs w:val="24"/>
+          <w:u w:val="single"/>
+        </w:rPr>
+        <w:t>3</w:t>
+      </w:r>
+      <w:r>
+        <w:rPr>
+          <w:b/>
+          <w:bCs/>
+          <w:sz w:val="24"/>
+          <w:szCs w:val="24"/>
+          <w:u w:val="single"/>
+        </w:rPr>
+        <w:t>/2021 (kl. 09.</w:t>
+      </w:r>
+      <w:r>
+        <w:rPr>
+          <w:b/>
+          <w:bCs/>
+          <w:sz w:val="24"/>
+          <w:szCs w:val="24"/>
+          <w:u w:val="single"/>
+        </w:rPr>
+        <w:t xml:space="preserve">00 - </w:t>
+      </w:r>
+      <w:r>
+        <w:rPr>
+          <w:b/>
+          <w:bCs/>
+          <w:sz w:val="24"/>
+          <w:szCs w:val="24"/>
+          <w:u w:val="single"/>
+        </w:rPr>
+        <w:t>1</w:t>
+      </w:r>
+      <w:r>
+        <w:rPr>
+          <w:b/>
+          <w:bCs/>
+          <w:sz w:val="24"/>
+          <w:szCs w:val="24"/>
+          <w:u w:val="single"/>
+        </w:rPr>
+        <w:t>7</w:t>
+      </w:r>
+      <w:r>
+        <w:rPr>
+          <w:b/>
+          <w:bCs/>
+          <w:sz w:val="24"/>
+          <w:szCs w:val="24"/>
+          <w:u w:val="single"/>
+        </w:rPr>
+        <w:t>.</w:t>
+      </w:r>
+      <w:r>
+        <w:rPr>
+          <w:b/>
+          <w:bCs/>
+          <w:sz w:val="24"/>
+          <w:szCs w:val="24"/>
+          <w:u w:val="single"/>
+        </w:rPr>
+        <w:t>30</w:t>
+      </w:r>
+      <w:r>
+        <w:rPr>
+          <w:b/>
+          <w:bCs/>
+          <w:sz w:val="24"/>
+          <w:szCs w:val="24"/>
+          <w:u w:val="single"/>
+        </w:rPr>
+        <w:t>)</w:t>
+      </w:r>
+    </w:p>
+    <w:p>
+      <w:pPr>
+        <w:jc w:val="both"/>
+        <w:rPr>
+          <w:u w:val="single"/>
+        </w:rPr>
+      </w:pPr>
+      <w:r>
+        <w:rPr>
+          <w:u w:val="single"/>
+        </w:rPr>
+        <w:t>Arbejde gennemført:</w:t>
+      </w:r>
+    </w:p>
+    <w:p>
+      <w:pPr>
+        <w:jc w:val="left"/>
+      </w:pPr>
+      <w:r>
+        <w:t>Alle 4 deltog i dagens arbejde. I dag har vi gennemført følgende arbejde:</w:t>
+      </w:r>
+    </w:p>
+    <w:p>
+      <w:pPr>
+        <w:pStyle w:val="Listeafsnit"/>
+        <w:numPr>
+          <w:ilvl w:val="0"/>
+          <w:numId w:val="8"/>
+        </w:numPr>
+        <w:jc w:val="left"/>
+      </w:pPr>
+      <w:r>
+        <w:t xml:space="preserve">Vi har skrevet første iteration af introduktion (motivation, </w:t>
+      </w:r>
+      <w:proofErr w:type="spellStart"/>
+      <w:r>
+        <w:t>state</w:t>
+      </w:r>
+      <w:proofErr w:type="spellEnd"/>
+      <w:r>
+        <w:t xml:space="preserve">-of-the-art, approach, </w:t>
+      </w:r>
+      <w:proofErr w:type="spellStart"/>
+      <w:r>
+        <w:t>ethics</w:t>
+      </w:r>
+      <w:proofErr w:type="spellEnd"/>
+      <w:r>
+        <w:t xml:space="preserve"> and problem statement).</w:t>
+      </w:r>
+    </w:p>
+    <w:p>
+      <w:pPr>
+        <w:pStyle w:val="Listeafsnit"/>
+        <w:numPr>
+          <w:ilvl w:val="0"/>
+          <w:numId w:val="8"/>
+        </w:numPr>
+        <w:jc w:val="left"/>
+      </w:pPr>
+      <w:r>
+        <w:t xml:space="preserve">Vi har kigget lidt på data augmentation (men som vores møde indikerer bliver dette ikke relevant foreløbig dvs. litteratursøgning om dette er sat i bero). </w:t>
+      </w:r>
+    </w:p>
+    <w:p>
+      <w:pPr>
+        <w:pStyle w:val="Listeafsnit"/>
+        <w:numPr>
+          <w:ilvl w:val="0"/>
+          <w:numId w:val="8"/>
+        </w:numPr>
+        <w:jc w:val="left"/>
+      </w:pPr>
+      <w:r>
+        <w:t xml:space="preserve">Vi har lavet en Vanilla WaveNet </w:t>
+      </w:r>
+      <w:proofErr w:type="spellStart"/>
+      <w:r>
+        <w:t>implementation</w:t>
+      </w:r>
+      <w:proofErr w:type="spellEnd"/>
+      <w:r>
+        <w:t xml:space="preserve"> til prædiktion af sinuskurve (og denne fungerer optimalt). </w:t>
+      </w:r>
+    </w:p>
+    <w:p>
+      <w:pPr>
+        <w:pStyle w:val="Listeafsnit"/>
+        <w:numPr>
+          <w:ilvl w:val="0"/>
+          <w:numId w:val="8"/>
+        </w:numPr>
+        <w:jc w:val="left"/>
+      </w:pPr>
+      <w:r>
+        <w:t xml:space="preserve">Vi har været til møde med Lars fra </w:t>
+      </w:r>
+      <w:proofErr w:type="spellStart"/>
+      <w:r>
+        <w:t>Corti</w:t>
+      </w:r>
+      <w:proofErr w:type="spellEnd"/>
+      <w:r>
+        <w:t xml:space="preserve">.  </w:t>
+      </w:r>
+    </w:p>
+    <w:p>
+      <w:pPr>
+        <w:pStyle w:val="Listeafsnit"/>
+        <w:numPr>
+          <w:ilvl w:val="0"/>
+          <w:numId w:val="8"/>
+        </w:numPr>
+        <w:jc w:val="left"/>
+      </w:pPr>
+      <w:r>
+        <w:t xml:space="preserve">Vi skriver opfølgende mail til Lars vedr. </w:t>
+      </w:r>
+      <w:proofErr w:type="spellStart"/>
+      <w:r>
+        <w:t>klarifikation</w:t>
+      </w:r>
+      <w:proofErr w:type="spellEnd"/>
+      <w:r>
+        <w:t xml:space="preserve"> af punkter på dagens møder. </w:t>
+      </w:r>
+    </w:p>
+    <w:p>
+      <w:pPr>
+        <w:jc w:val="left"/>
+      </w:pPr>
+    </w:p>
+    <w:p>
+      <w:pPr>
+        <w:jc w:val="left"/>
+        <w:rPr>
+          <w:u w:val="single"/>
+        </w:rPr>
+      </w:pPr>
+      <w:r>
+        <w:rPr>
+          <w:u w:val="single"/>
+        </w:rPr>
+        <w:t>Plan for næste uge:</w:t>
+      </w:r>
+    </w:p>
+    <w:p>
+      <w:pPr>
+        <w:pStyle w:val="Listeafsnit"/>
+        <w:numPr>
+          <w:ilvl w:val="0"/>
+          <w:numId w:val="9"/>
+        </w:numPr>
+        <w:jc w:val="left"/>
+      </w:pPr>
+      <w:r>
+        <w:t>Lektier:</w:t>
+      </w:r>
+    </w:p>
+    <w:p>
+      <w:pPr>
+        <w:pStyle w:val="Listeafsnit"/>
+        <w:numPr>
+          <w:ilvl w:val="1"/>
+          <w:numId w:val="9"/>
+        </w:numPr>
+        <w:jc w:val="left"/>
+      </w:pPr>
+      <w:r>
+        <w:t xml:space="preserve">Jakob skriver kommentarer til Vanilla WaveNet. Oguzhan og Louis kigger på koden (da de har arbejdet med at skrive rapport og kigge på data augmentation). </w:t>
+      </w:r>
+    </w:p>
+    <w:p>
+      <w:pPr>
+        <w:pStyle w:val="Listeafsnit"/>
+        <w:numPr>
+          <w:ilvl w:val="0"/>
+          <w:numId w:val="9"/>
+        </w:numPr>
+        <w:jc w:val="left"/>
+      </w:pPr>
+      <w:r>
+        <w:t xml:space="preserve">Vi skal næste gang implementere </w:t>
+      </w:r>
+      <w:r>
+        <w:t xml:space="preserve">WaveNet til prædiktion af </w:t>
+      </w:r>
+      <w:r>
+        <w:t>MNIST</w:t>
+      </w:r>
+      <w:r>
+        <w:t>, Voice</w:t>
+      </w:r>
+      <w:r>
+        <w:t xml:space="preserve"> (Lars anbefaler at forsøge at overfitte på AN4 datasæt)</w:t>
+      </w:r>
+      <w:r>
+        <w:t xml:space="preserve"> og evt. global </w:t>
+      </w:r>
+      <w:proofErr w:type="spellStart"/>
+      <w:r>
+        <w:t>conditioning</w:t>
+      </w:r>
+      <w:proofErr w:type="spellEnd"/>
+      <w:r>
+        <w:t xml:space="preserve"> (med f.eks. B</w:t>
+      </w:r>
+      <w:r>
+        <w:t>ERT</w:t>
+      </w:r>
+      <w:r>
+        <w:t xml:space="preserve"> alt efter svar fra LARS). Vi kører evt. parallelt (en gruppe på 2 kører MNIST og en gruppe 2 kører </w:t>
+      </w:r>
+      <w:proofErr w:type="spellStart"/>
+      <w:r>
+        <w:t>conditioned</w:t>
+      </w:r>
+      <w:proofErr w:type="spellEnd"/>
+      <w:r>
+        <w:t xml:space="preserve"> WaveNet). </w:t>
+      </w:r>
+    </w:p>
+    <w:p>
+      <w:pPr>
+        <w:pStyle w:val="Listeafsnit"/>
+        <w:numPr>
+          <w:ilvl w:val="0"/>
+          <w:numId w:val="9"/>
+        </w:numPr>
+        <w:jc w:val="left"/>
+      </w:pPr>
+      <w:r>
+        <w:t xml:space="preserve">Skrive på metode nogen af tid (fastsættes </w:t>
+      </w:r>
+      <w:r>
+        <w:t>i næste uge</w:t>
+      </w:r>
+      <w:r>
+        <w:t>)</w:t>
+      </w:r>
+      <w:r>
+        <w:t xml:space="preserve">. </w:t>
+      </w:r>
+    </w:p>
+    <w:p>
+      <w:pPr>
+        <w:jc w:val="left"/>
+      </w:pPr>
+    </w:p>
+    <w:p>
+      <w:pPr>
+        <w:jc w:val="both"/>
+      </w:pPr>
+      <w:r>
+        <w:rPr>
+          <w:b/>
+          <w:bCs/>
+          <w:sz w:val="24"/>
+          <w:szCs w:val="24"/>
+          <w:u w:val="single"/>
+        </w:rPr>
+        <w:t>Dag: 04/03/2021 (kl. 13.00 – 17.00)</w:t>
+      </w:r>
+    </w:p>
+    <w:p>
+      <w:pPr>
+        <w:jc w:val="left"/>
+      </w:pPr>
+      <w:r>
+        <w:t xml:space="preserve">Alle 4 deltog i DTU </w:t>
+      </w:r>
+      <w:proofErr w:type="gramStart"/>
+      <w:r>
+        <w:t>HPC oplæg</w:t>
+      </w:r>
+      <w:proofErr w:type="gramEnd"/>
+      <w:r>
+        <w:t xml:space="preserve"> og øvelser. </w:t>
+      </w:r>
+    </w:p>
+    <w:p>
+      <w:pPr>
+        <w:jc w:val="left"/>
+      </w:pPr>
+    </w:p>
+    <w:p>
+      <w:pPr>
+        <w:jc w:val="both"/>
+      </w:pPr>
+      <w:r>
+        <w:rPr>
+          <w:b/>
+          <w:bCs/>
+          <w:sz w:val="24"/>
+          <w:szCs w:val="24"/>
+          <w:u w:val="single"/>
+        </w:rPr>
+        <w:t>Dag: 08/03/2021 (kl. 09.00 – 17.00)</w:t>
+      </w:r>
+    </w:p>
+    <w:p>
+      <w:pPr>
+        <w:jc w:val="left"/>
+      </w:pPr>
+      <w:r>
+        <w:t>Alle 4 deltog i dagens arbejde</w:t>
+      </w:r>
+      <w:r>
+        <w:t>. Vi har gennemført følgende arbejde:</w:t>
+      </w:r>
+    </w:p>
+    <w:p>
+      <w:pPr>
+        <w:pStyle w:val="Listeafsnit"/>
+        <w:numPr>
+          <w:ilvl w:val="0"/>
+          <w:numId w:val="10"/>
+        </w:numPr>
+        <w:jc w:val="left"/>
+      </w:pPr>
+      <w:proofErr w:type="spellStart"/>
+      <w:r>
+        <w:rPr>
+          <w:lang w:val="en-US"/>
+        </w:rPr>
+        <w:t>Implementering</w:t>
+      </w:r>
+      <w:proofErr w:type="spellEnd"/>
+      <w:r>
+        <w:rPr>
+          <w:lang w:val="en-US"/>
+        </w:rPr>
+        <w:t xml:space="preserve"> </w:t>
+      </w:r>
+      <w:proofErr w:type="spellStart"/>
+      <w:r>
+        <w:rPr>
+          <w:lang w:val="en-US"/>
+        </w:rPr>
+        <w:t>af</w:t>
+      </w:r>
+      <w:proofErr w:type="spellEnd"/>
+      <w:r>
+        <w:rPr>
+          <w:lang w:val="en-US"/>
+        </w:rPr>
+        <w:t xml:space="preserve"> MNIST</w:t>
+      </w:r>
+      <w:r>
+        <w:rPr>
+          <w:lang w:val="en-US"/>
+        </w:rPr>
+        <w:t xml:space="preserve"> </w:t>
+      </w:r>
+      <w:proofErr w:type="spellStart"/>
+      <w:r>
+        <w:rPr>
+          <w:lang w:val="en-US"/>
+        </w:rPr>
+        <w:t>wavenet</w:t>
+      </w:r>
+      <w:proofErr w:type="spellEnd"/>
+      <w:r>
+        <w:rPr>
+          <w:lang w:val="en-US"/>
+        </w:rPr>
+        <w:t xml:space="preserve"> (</w:t>
+      </w:r>
+      <w:proofErr w:type="spellStart"/>
+      <w:r>
+        <w:rPr>
+          <w:lang w:val="en-US"/>
+        </w:rPr>
+        <w:t>både</w:t>
+      </w:r>
+      <w:proofErr w:type="spellEnd"/>
+      <w:r>
+        <w:rPr>
+          <w:lang w:val="en-US"/>
+        </w:rPr>
+        <w:t xml:space="preserve"> unconditioned and global condition</w:t>
+      </w:r>
+      <w:r>
+        <w:rPr>
+          <w:lang w:val="en-US"/>
+        </w:rPr>
+        <w:t>ed</w:t>
+      </w:r>
+      <w:r>
+        <w:rPr>
+          <w:lang w:val="en-US"/>
+        </w:rPr>
+        <w:t>)</w:t>
+      </w:r>
+      <w:r>
+        <w:rPr>
+          <w:lang w:val="en-US"/>
+        </w:rPr>
+        <w:t xml:space="preserve">. </w:t>
+      </w:r>
+      <w:r>
+        <w:t>Vi kan nu generere MNIST tal ud fra et s</w:t>
+      </w:r>
+      <w:r>
+        <w:t xml:space="preserve">eed til en grad hvor det ikke er muligt at kende forskel på originalen og </w:t>
+      </w:r>
+      <w:r>
+        <w:t>et billede</w:t>
+      </w:r>
+      <w:r>
+        <w:t xml:space="preserve"> der er afsluttet af WaveNet. </w:t>
+      </w:r>
+      <w:r>
+        <w:t xml:space="preserve">Jakob, Louis og Oguzhan. </w:t>
+      </w:r>
+    </w:p>
+    <w:p>
+      <w:pPr>
+        <w:pStyle w:val="Listeafsnit"/>
+        <w:numPr>
+          <w:ilvl w:val="0"/>
+          <w:numId w:val="10"/>
+        </w:numPr>
+        <w:jc w:val="left"/>
+      </w:pPr>
+      <w:r>
+        <w:t xml:space="preserve">Implementering af </w:t>
+      </w:r>
+      <w:proofErr w:type="spellStart"/>
+      <w:r>
+        <w:t>voice</w:t>
+      </w:r>
+      <w:proofErr w:type="spellEnd"/>
+      <w:r>
+        <w:t xml:space="preserve"> </w:t>
+      </w:r>
+      <w:proofErr w:type="spellStart"/>
+      <w:r>
+        <w:t>wavenet</w:t>
+      </w:r>
+      <w:proofErr w:type="spellEnd"/>
+      <w:r>
+        <w:t xml:space="preserve"> (både global og </w:t>
+      </w:r>
+      <w:proofErr w:type="spellStart"/>
+      <w:r>
+        <w:t>local</w:t>
+      </w:r>
+      <w:proofErr w:type="spellEnd"/>
+      <w:r>
+        <w:t>). Vi har igangsat træning på HPC og der mangler derfor for kun ”</w:t>
+      </w:r>
+      <w:proofErr w:type="spellStart"/>
+      <w:r>
+        <w:t>generate</w:t>
+      </w:r>
+      <w:proofErr w:type="spellEnd"/>
+      <w:r>
+        <w:t xml:space="preserve">”-delen. </w:t>
+      </w:r>
+      <w:r>
+        <w:t xml:space="preserve">Anders. </w:t>
+      </w:r>
+    </w:p>
+    <w:p>
+      <w:pPr>
+        <w:jc w:val="left"/>
+      </w:pPr>
+    </w:p>
+    <w:p>
+      <w:pPr>
+        <w:jc w:val="left"/>
+        <w:rPr>
+          <w:u w:val="single"/>
+        </w:rPr>
+      </w:pPr>
+      <w:r>
+        <w:rPr>
+          <w:u w:val="single"/>
+        </w:rPr>
+        <w:t>Plan for næste uge:</w:t>
+      </w:r>
+    </w:p>
+    <w:p>
+      <w:pPr>
+        <w:pStyle w:val="Listeafsnit"/>
+        <w:numPr>
+          <w:ilvl w:val="0"/>
+          <w:numId w:val="11"/>
+        </w:numPr>
+        <w:jc w:val="left"/>
+      </w:pPr>
+      <w:r>
+        <w:t>Lektier:</w:t>
+      </w:r>
+    </w:p>
+    <w:p>
+      <w:pPr>
+        <w:pStyle w:val="Listeafsnit"/>
+        <w:numPr>
+          <w:ilvl w:val="1"/>
+          <w:numId w:val="11"/>
+        </w:numPr>
+        <w:jc w:val="left"/>
+      </w:pPr>
+      <w:r>
+        <w:t xml:space="preserve">Læs om BERT (”Attention is all </w:t>
+      </w:r>
+      <w:proofErr w:type="spellStart"/>
+      <w:r>
+        <w:t>you</w:t>
+      </w:r>
+      <w:proofErr w:type="spellEnd"/>
+      <w:r>
+        <w:t xml:space="preserve"> </w:t>
+      </w:r>
+      <w:proofErr w:type="spellStart"/>
+      <w:r>
+        <w:t>need</w:t>
+      </w:r>
+      <w:proofErr w:type="spellEnd"/>
+      <w:r>
+        <w:t xml:space="preserve">” </w:t>
+      </w:r>
+      <w:proofErr w:type="spellStart"/>
+      <w:r>
+        <w:t>paper</w:t>
+      </w:r>
+      <w:proofErr w:type="spellEnd"/>
+      <w:r>
+        <w:t xml:space="preserve"> (forstå), </w:t>
+      </w:r>
+      <w:r>
+        <w:t xml:space="preserve">BERT </w:t>
+      </w:r>
+      <w:proofErr w:type="spellStart"/>
+      <w:r>
+        <w:t>paper</w:t>
+      </w:r>
+      <w:proofErr w:type="spellEnd"/>
+      <w:r>
+        <w:t xml:space="preserve"> (skim)</w:t>
+      </w:r>
+      <w:r>
+        <w:t xml:space="preserve"> og </w:t>
+      </w:r>
+      <w:r>
+        <w:t xml:space="preserve">evt. </w:t>
+      </w:r>
+      <w:r>
+        <w:t>andre kilder man finder</w:t>
+      </w:r>
+      <w:r>
+        <w:t xml:space="preserve"> selv</w:t>
+      </w:r>
+      <w:r>
+        <w:t>)</w:t>
+      </w:r>
+    </w:p>
+    <w:p>
+      <w:pPr>
+        <w:pStyle w:val="Listeafsnit"/>
+        <w:numPr>
+          <w:ilvl w:val="1"/>
+          <w:numId w:val="11"/>
+        </w:numPr>
+        <w:jc w:val="left"/>
+      </w:pPr>
+      <w:r>
+        <w:t>Kig på ASR modellen (</w:t>
+      </w:r>
+      <w:proofErr w:type="spellStart"/>
+      <w:r>
+        <w:t>see</w:t>
+      </w:r>
+      <w:proofErr w:type="spellEnd"/>
+      <w:r>
+        <w:t xml:space="preserve"> </w:t>
+      </w:r>
+      <w:proofErr w:type="spellStart"/>
+      <w:r>
+        <w:t>repo</w:t>
+      </w:r>
+      <w:proofErr w:type="spellEnd"/>
+      <w:r>
+        <w:t xml:space="preserve"> og </w:t>
+      </w:r>
+      <w:proofErr w:type="spellStart"/>
+      <w:r>
+        <w:t>bidirectional</w:t>
+      </w:r>
+      <w:proofErr w:type="spellEnd"/>
+      <w:r>
+        <w:t xml:space="preserve"> LSTM)</w:t>
+      </w:r>
+    </w:p>
+    <w:p>
+      <w:pPr>
+        <w:pStyle w:val="Listeafsnit"/>
+        <w:numPr>
+          <w:ilvl w:val="0"/>
+          <w:numId w:val="11"/>
+        </w:numPr>
+        <w:jc w:val="left"/>
+      </w:pPr>
+      <w:r>
+        <w:t>Metode (1. prioritet)!</w:t>
+      </w:r>
+    </w:p>
+    <w:p>
+      <w:pPr>
+        <w:pStyle w:val="Listeafsnit"/>
+        <w:numPr>
+          <w:ilvl w:val="0"/>
+          <w:numId w:val="11"/>
+        </w:numPr>
+        <w:jc w:val="left"/>
+      </w:pPr>
+      <w:r>
+        <w:lastRenderedPageBreak/>
+        <w:t xml:space="preserve">Træn og test på AN4 datasæt (kræver noget ekstra </w:t>
+      </w:r>
+      <w:proofErr w:type="spellStart"/>
+      <w:r>
+        <w:t>preprocessing</w:t>
+      </w:r>
+      <w:proofErr w:type="spellEnd"/>
+      <w:r>
+        <w:t xml:space="preserve">). </w:t>
+      </w:r>
+    </w:p>
+    <w:p>
+      <w:pPr>
+        <w:pStyle w:val="Listeafsnit"/>
+        <w:numPr>
+          <w:ilvl w:val="0"/>
+          <w:numId w:val="11"/>
+        </w:numPr>
+        <w:jc w:val="left"/>
+      </w:pPr>
+      <w:r>
+        <w:t xml:space="preserve">Vi skal have styr på ASR. </w:t>
+      </w:r>
+    </w:p>
+    <w:p>
+      <w:pPr>
+        <w:jc w:val="left"/>
+      </w:pPr>
+    </w:p>
+    <w:p>
+      <w:pPr>
+        <w:jc w:val="both"/>
+      </w:pPr>
+      <w:r>
+        <w:rPr>
+          <w:b/>
+          <w:bCs/>
+          <w:sz w:val="24"/>
+          <w:szCs w:val="24"/>
+          <w:u w:val="single"/>
+        </w:rPr>
+        <w:t>Dag: 10/03/2021 (kl. 13.00 – 15.00)</w:t>
+      </w:r>
+    </w:p>
+    <w:p>
+      <w:pPr>
+        <w:jc w:val="left"/>
+      </w:pPr>
+      <w:r>
+        <w:t xml:space="preserve">Alle 4 deltog i møde omkring rapportskrivning. </w:t>
+      </w:r>
+    </w:p>
+    <w:p>
+      <w:pPr>
+        <w:jc w:val="left"/>
+      </w:pPr>
+    </w:p>
+    <w:p>
+      <w:pPr>
+        <w:jc w:val="both"/>
+      </w:pPr>
+      <w:r>
+        <w:rPr>
+          <w:b/>
+          <w:bCs/>
+          <w:sz w:val="24"/>
+          <w:szCs w:val="24"/>
+          <w:u w:val="single"/>
+        </w:rPr>
+        <w:t>Dag: 15/03/2021 (kl. 09.00 – 17.</w:t>
+      </w:r>
+      <w:r>
+        <w:rPr>
+          <w:b/>
+          <w:bCs/>
+          <w:sz w:val="24"/>
+          <w:szCs w:val="24"/>
+          <w:u w:val="single"/>
+        </w:rPr>
+        <w:t>3</w:t>
+      </w:r>
+      <w:r>
+        <w:rPr>
+          <w:b/>
+          <w:bCs/>
+          <w:sz w:val="24"/>
+          <w:szCs w:val="24"/>
+          <w:u w:val="single"/>
+        </w:rPr>
+        <w:t>0)</w:t>
+      </w:r>
+    </w:p>
+    <w:p>
+      <w:pPr>
+        <w:jc w:val="left"/>
+      </w:pPr>
+      <w:r>
+        <w:t xml:space="preserve">Alle 4 deltog i dagens arbejde. Vi valgte at aflyse mødet med Lars fra </w:t>
+      </w:r>
+      <w:proofErr w:type="spellStart"/>
+      <w:r>
+        <w:t>Corti</w:t>
+      </w:r>
+      <w:proofErr w:type="spellEnd"/>
+      <w:r>
+        <w:t xml:space="preserve"> da vi primært har brugt dagen på at skrive rapport. I dag har vi gennemført følgende arbejde:</w:t>
+      </w:r>
+    </w:p>
+    <w:p>
+      <w:pPr>
+        <w:pStyle w:val="Listeafsnit"/>
+        <w:numPr>
+          <w:ilvl w:val="0"/>
+          <w:numId w:val="12"/>
+        </w:numPr>
+        <w:jc w:val="left"/>
+      </w:pPr>
+      <w:r>
+        <w:t>Genskrevet introduktion og data</w:t>
+      </w:r>
+    </w:p>
+    <w:p>
+      <w:pPr>
+        <w:pStyle w:val="Listeafsnit"/>
+        <w:numPr>
+          <w:ilvl w:val="0"/>
+          <w:numId w:val="12"/>
+        </w:numPr>
+        <w:jc w:val="left"/>
+      </w:pPr>
+      <w:r>
+        <w:t>Udkast til WaveNet og Bert (metode)</w:t>
+      </w:r>
+    </w:p>
+    <w:p>
+      <w:pPr>
+        <w:pStyle w:val="Listeafsnit"/>
+        <w:numPr>
+          <w:ilvl w:val="0"/>
+          <w:numId w:val="12"/>
+        </w:numPr>
+        <w:jc w:val="left"/>
+      </w:pPr>
+      <w:r>
+        <w:t xml:space="preserve">Lavet videre på </w:t>
+      </w:r>
+      <w:proofErr w:type="spellStart"/>
+      <w:r>
+        <w:t>local</w:t>
+      </w:r>
+      <w:proofErr w:type="spellEnd"/>
+      <w:r>
+        <w:t xml:space="preserve"> and global </w:t>
+      </w:r>
+      <w:proofErr w:type="spellStart"/>
+      <w:r>
+        <w:t>conditioning</w:t>
+      </w:r>
+      <w:proofErr w:type="spellEnd"/>
+      <w:r>
+        <w:t xml:space="preserve">. </w:t>
+      </w:r>
+      <w:r>
+        <w:t>Specifik</w:t>
+      </w:r>
+      <w:r>
+        <w:t>t</w:t>
+      </w:r>
+      <w:r>
+        <w:t xml:space="preserve"> har vi </w:t>
+      </w:r>
+      <w:r>
+        <w:t xml:space="preserve">lavet global </w:t>
+      </w:r>
+      <w:proofErr w:type="spellStart"/>
+      <w:r>
+        <w:t>conditioning</w:t>
+      </w:r>
+      <w:proofErr w:type="spellEnd"/>
+      <w:r>
+        <w:t xml:space="preserve"> med audio MNIST (stort set same kode som standard MNIST) og sat træning på </w:t>
+      </w:r>
+      <w:proofErr w:type="gramStart"/>
+      <w:r>
+        <w:t>LJ speech</w:t>
+      </w:r>
+      <w:proofErr w:type="gramEnd"/>
+      <w:r>
+        <w:t xml:space="preserve"> i gang. </w:t>
+      </w:r>
+    </w:p>
+    <w:p>
+      <w:pPr>
+        <w:jc w:val="left"/>
+      </w:pPr>
+    </w:p>
+    <w:p>
+      <w:pPr>
+        <w:jc w:val="left"/>
+        <w:rPr>
+          <w:u w:val="single"/>
+        </w:rPr>
+      </w:pPr>
+      <w:r>
+        <w:rPr>
+          <w:u w:val="single"/>
+        </w:rPr>
+        <w:t>Plan for næste uge:</w:t>
+      </w:r>
+    </w:p>
+    <w:p>
+      <w:pPr>
+        <w:pStyle w:val="Listeafsnit"/>
+        <w:numPr>
+          <w:ilvl w:val="0"/>
+          <w:numId w:val="13"/>
+        </w:numPr>
+        <w:jc w:val="left"/>
+      </w:pPr>
+      <w:r>
+        <w:t>Lektier til næste uge:</w:t>
+      </w:r>
+    </w:p>
+    <w:p>
+      <w:pPr>
+        <w:pStyle w:val="Listeafsnit"/>
+        <w:numPr>
+          <w:ilvl w:val="1"/>
+          <w:numId w:val="13"/>
+        </w:numPr>
+        <w:jc w:val="left"/>
+      </w:pPr>
+      <w:r>
+        <w:t xml:space="preserve">Læs op på 2 scripts kode (se praktisk info), forstå </w:t>
+      </w:r>
+      <w:proofErr w:type="spellStart"/>
+      <w:r>
+        <w:t>local</w:t>
+      </w:r>
+      <w:proofErr w:type="spellEnd"/>
+      <w:r>
+        <w:t xml:space="preserve"> </w:t>
+      </w:r>
+      <w:proofErr w:type="spellStart"/>
+      <w:r>
+        <w:t>conditionering</w:t>
+      </w:r>
+      <w:proofErr w:type="spellEnd"/>
+      <w:r>
+        <w:t xml:space="preserve">, læs om Tacotron 2 (hvis tid) og skriv på metode afsnittet. </w:t>
+      </w:r>
+    </w:p>
+    <w:p>
+      <w:pPr>
+        <w:pStyle w:val="Listeafsnit"/>
+        <w:numPr>
+          <w:ilvl w:val="0"/>
+          <w:numId w:val="13"/>
+        </w:numPr>
+        <w:jc w:val="left"/>
+      </w:pPr>
+      <w:r>
+        <w:t>Ryddet op i kode (dvs. opdeling i moduler osv.) og lagt alt på GitHub</w:t>
+      </w:r>
+    </w:p>
+    <w:p>
+      <w:pPr>
+        <w:pStyle w:val="Listeafsnit"/>
+        <w:numPr>
+          <w:ilvl w:val="0"/>
+          <w:numId w:val="13"/>
+        </w:numPr>
+        <w:jc w:val="left"/>
+      </w:pPr>
+      <w:r>
+        <w:t xml:space="preserve">Verificeret at den lokale </w:t>
+      </w:r>
+      <w:proofErr w:type="spellStart"/>
+      <w:r>
+        <w:t>condition</w:t>
+      </w:r>
+      <w:proofErr w:type="spellEnd"/>
+      <w:r>
+        <w:t xml:space="preserve"> virker</w:t>
+      </w:r>
+      <w:r>
+        <w:t xml:space="preserve"> (helt done).</w:t>
+      </w:r>
+    </w:p>
+    <w:p>
+      <w:pPr>
+        <w:pStyle w:val="Listeafsnit"/>
+        <w:numPr>
+          <w:ilvl w:val="0"/>
+          <w:numId w:val="13"/>
+        </w:numPr>
+        <w:jc w:val="left"/>
+      </w:pPr>
+      <w:r>
+        <w:t>Brief om HPC</w:t>
+      </w:r>
+    </w:p>
+    <w:p>
+      <w:pPr>
+        <w:pStyle w:val="Listeafsnit"/>
+        <w:numPr>
+          <w:ilvl w:val="0"/>
+          <w:numId w:val="13"/>
+        </w:numPr>
+        <w:jc w:val="left"/>
+      </w:pPr>
+      <w:r>
+        <w:t xml:space="preserve">Styr på ASR. </w:t>
+      </w:r>
+    </w:p>
+    <w:p>
+      <w:pPr>
+        <w:pStyle w:val="Listeafsnit"/>
+        <w:numPr>
+          <w:ilvl w:val="0"/>
+          <w:numId w:val="13"/>
+        </w:numPr>
+        <w:jc w:val="left"/>
+      </w:pPr>
+      <w:r>
+        <w:t>Snak med Lars om statistik og evaluering (</w:t>
+      </w:r>
+      <w:proofErr w:type="spellStart"/>
+      <w:r>
+        <w:t>setup</w:t>
+      </w:r>
+      <w:proofErr w:type="spellEnd"/>
+      <w:r>
+        <w:t xml:space="preserve"> 1 og 2). </w:t>
+      </w:r>
+    </w:p>
+    <w:p>
+      <w:pPr>
+        <w:jc w:val="left"/>
+      </w:pPr>
+    </w:p>
+    <w:p>
+      <w:pPr>
+        <w:jc w:val="both"/>
+      </w:pPr>
+      <w:r>
+        <w:rPr>
+          <w:b/>
+          <w:bCs/>
+          <w:sz w:val="24"/>
+          <w:szCs w:val="24"/>
+          <w:u w:val="single"/>
+        </w:rPr>
+        <w:t>Dag: 1</w:t>
+      </w:r>
+      <w:r>
+        <w:rPr>
+          <w:b/>
+          <w:bCs/>
+          <w:sz w:val="24"/>
+          <w:szCs w:val="24"/>
+          <w:u w:val="single"/>
+        </w:rPr>
+        <w:t>7</w:t>
+      </w:r>
+      <w:r>
+        <w:rPr>
+          <w:b/>
+          <w:bCs/>
+          <w:sz w:val="24"/>
+          <w:szCs w:val="24"/>
+          <w:u w:val="single"/>
+        </w:rPr>
+        <w:t>/03/2021 (kl. 13.00 – 15.00)</w:t>
+      </w:r>
+    </w:p>
+    <w:p>
+      <w:pPr>
+        <w:jc w:val="left"/>
+      </w:pPr>
+      <w:r>
+        <w:t xml:space="preserve">Alle 4 deltog i </w:t>
+      </w:r>
+      <w:r>
+        <w:t>forelæsning</w:t>
+      </w:r>
+      <w:r>
+        <w:t xml:space="preserve"> omkring </w:t>
+      </w:r>
+      <w:r>
+        <w:t xml:space="preserve">feedback. </w:t>
+      </w:r>
+    </w:p>
+    <w:p>
+      <w:pPr>
+        <w:jc w:val="left"/>
+      </w:pPr>
+    </w:p>
+    <w:p>
+      <w:pPr>
+        <w:jc w:val="both"/>
+      </w:pPr>
+      <w:r>
+        <w:rPr>
+          <w:b/>
+          <w:bCs/>
+          <w:sz w:val="24"/>
+          <w:szCs w:val="24"/>
+          <w:u w:val="single"/>
+        </w:rPr>
+        <w:t>Dag: 15/03/2021 (kl. 09.00 – 17.30)</w:t>
+      </w:r>
+    </w:p>
+    <w:p>
+      <w:pPr>
+        <w:jc w:val="left"/>
+      </w:pPr>
+      <w:r>
+        <w:t>Alle 4 deltog i dagens arbejde. Vi</w:t>
+      </w:r>
+      <w:r>
+        <w:t xml:space="preserve"> havde et møde med </w:t>
+      </w:r>
+      <w:proofErr w:type="spellStart"/>
+      <w:r>
+        <w:t>Corti</w:t>
+      </w:r>
+      <w:proofErr w:type="spellEnd"/>
+      <w:r>
+        <w:t xml:space="preserve"> omkring statistisk validering af vores resultater</w:t>
+      </w:r>
+      <w:r>
+        <w:t>. I dag har vi gennemført følgende arbejde:</w:t>
+      </w:r>
+    </w:p>
+    <w:p>
+      <w:pPr>
+        <w:pStyle w:val="Listeafsnit"/>
+        <w:numPr>
+          <w:ilvl w:val="0"/>
+          <w:numId w:val="14"/>
+        </w:numPr>
+        <w:jc w:val="left"/>
+      </w:pPr>
+      <w:r>
+        <w:t xml:space="preserve">Vi har generet vores første ord ud fra tekst. Vi skal have omstruktureret vores kode senere men generatoren spytter det ud den skal. </w:t>
+      </w:r>
+    </w:p>
+    <w:p>
+      <w:pPr>
+        <w:pStyle w:val="Listeafsnit"/>
+        <w:numPr>
+          <w:ilvl w:val="0"/>
+          <w:numId w:val="14"/>
+        </w:numPr>
+        <w:jc w:val="left"/>
+      </w:pPr>
+      <w:r>
+        <w:t xml:space="preserve">Vi har opdateret layout i latex, vi har tilføjet mere til metode afsnittet (primært et afsnit om ASR) og vi har mere eller mindre afsluttet introduktionen (specielt afsnittet </w:t>
+      </w:r>
+      <w:proofErr w:type="spellStart"/>
+      <w:r>
+        <w:t>our</w:t>
+      </w:r>
+      <w:proofErr w:type="spellEnd"/>
+      <w:r>
+        <w:t xml:space="preserve"> approach). </w:t>
+      </w:r>
+    </w:p>
+    <w:p>
+      <w:pPr>
+        <w:jc w:val="left"/>
+      </w:pPr>
+    </w:p>
+    <w:p>
+      <w:pPr>
+        <w:jc w:val="left"/>
+        <w:rPr>
+          <w:u w:val="single"/>
+        </w:rPr>
+      </w:pPr>
+      <w:r>
+        <w:rPr>
+          <w:u w:val="single"/>
+        </w:rPr>
+        <w:t>Plan for næste uge:</w:t>
+      </w:r>
+    </w:p>
+    <w:p>
+      <w:pPr>
+        <w:pStyle w:val="Listeafsnit"/>
+        <w:numPr>
+          <w:ilvl w:val="0"/>
+          <w:numId w:val="13"/>
+        </w:numPr>
+        <w:jc w:val="left"/>
+      </w:pPr>
+      <w:r>
+        <w:t>Lektier til næste uge:</w:t>
+      </w:r>
+    </w:p>
+    <w:p>
+      <w:pPr>
+        <w:pStyle w:val="Listeafsnit"/>
+        <w:numPr>
+          <w:ilvl w:val="1"/>
+          <w:numId w:val="13"/>
+        </w:numPr>
+        <w:jc w:val="left"/>
+      </w:pPr>
+      <w:r>
+        <w:t xml:space="preserve">Opfølgning på sidste ugers lektier, </w:t>
+      </w:r>
+      <w:proofErr w:type="gramStart"/>
+      <w:r>
+        <w:t>skrive</w:t>
+      </w:r>
+      <w:proofErr w:type="gramEnd"/>
+      <w:r>
+        <w:t xml:space="preserve"> metode og/eller skrive/læse/organisere kode. </w:t>
+      </w:r>
+    </w:p>
+    <w:p>
+      <w:pPr>
+        <w:pStyle w:val="Listeafsnit"/>
+        <w:numPr>
+          <w:ilvl w:val="0"/>
+          <w:numId w:val="13"/>
+        </w:numPr>
+        <w:jc w:val="left"/>
+      </w:pPr>
+      <w:r>
+        <w:t>Ryddet op i kode (dvs. opdeling i moduler osv.)</w:t>
+      </w:r>
+      <w:r>
+        <w:t>, optimere koden</w:t>
+      </w:r>
+      <w:r>
+        <w:t xml:space="preserve"> og </w:t>
+      </w:r>
+      <w:r>
+        <w:t xml:space="preserve">få </w:t>
+      </w:r>
+      <w:r>
+        <w:t>lagt alt på GitHub</w:t>
+      </w:r>
+      <w:r>
+        <w:t>. Dette inkluderer også ASR modellen (fra denne uge) og Tacotron 2 (modellen)</w:t>
+      </w:r>
+      <w:r>
+        <w:t xml:space="preserve">. </w:t>
+      </w:r>
+    </w:p>
+    <w:p>
+      <w:pPr>
+        <w:pStyle w:val="Listeafsnit"/>
+        <w:numPr>
+          <w:ilvl w:val="0"/>
+          <w:numId w:val="13"/>
+        </w:numPr>
+        <w:jc w:val="left"/>
+      </w:pPr>
+      <w:r>
+        <w:t>Lav resultater (teste). Dette gælder både vores model, baseline og Tacotron 2.</w:t>
+      </w:r>
+    </w:p>
+    <w:p>
+      <w:pPr>
+        <w:jc w:val="left"/>
+      </w:pPr>
+    </w:p>
+    <w:p>
+      <w:pPr>
+        <w:jc w:val="left"/>
+      </w:pPr>
+    </w:p>
+    <w:p>
+      <w:pPr>
+        <w:jc w:val="left"/>
+      </w:pPr>
+    </w:p>
+    <w:p>
+      <w:pPr>
+        <w:jc w:val="left"/>
+      </w:pPr>
+    </w:p>
+    <w:p>
+      <w:pPr>
+        <w:jc w:val="left"/>
+      </w:pPr>
+    </w:p>
+    <w:p>
+      <w:pPr>
+        <w:jc w:val="left"/>
+      </w:pPr>
+    </w:p>
+    <w:p>
+      <w:pPr>
+        <w:jc w:val="left"/>
+      </w:pPr>
+    </w:p>
+    <w:p>
+      <w:pPr>
+        <w:jc w:val="left"/>
+      </w:pPr>
+    </w:p>
+    <w:p>
+      <w:pPr>
+        <w:jc w:val="left"/>
+      </w:pPr>
+    </w:p>
+    <w:p>
+      <w:pPr>
+        <w:jc w:val="left"/>
+      </w:pPr>
+    </w:p>
+    <w:p>
+      <w:pPr>
+        <w:jc w:val="left"/>
+      </w:pPr>
+    </w:p>
+    <w:p>
+      <w:pPr>
+        <w:jc w:val="left"/>
+      </w:pPr>
+    </w:p>
+    <w:p>
+      <w:pPr>
+        <w:jc w:val="left"/>
+      </w:pPr>
+    </w:p>
+    <w:p>
+      <w:pPr>
+        <w:jc w:val="left"/>
+      </w:pPr>
+    </w:p>
+    <w:p>
+      <w:pPr>
+        <w:jc w:val="left"/>
+      </w:pPr>
+    </w:p>
+    <w:p>
+      <w:pPr>
+        <w:jc w:val="left"/>
+      </w:pPr>
+    </w:p>
+    <w:p>
+      <w:pPr>
+        <w:jc w:val="left"/>
+      </w:pPr>
+    </w:p>
+    <w:p>
+      <w:pPr>
+        <w:jc w:val="left"/>
       </w:pPr>
     </w:p>
     <w:sectPr>
@@ -743,6 +2719,119 @@
 <file path=word/numbering.xml><?xml version="1.0" encoding="utf-8"?>
 <w:numbering xmlns:wpc="http://schemas.microsoft.com/office/word/2010/wordprocessingCanvas" xmlns:cx="http://schemas.microsoft.com/office/drawing/2014/chartex" xmlns:cx1="http://schemas.microsoft.com/office/drawing/2015/9/8/chartex" xmlns:cx2="http://schemas.microsoft.com/office/drawing/2015/10/21/chartex" xmlns:cx3="http://schemas.microsoft.com/office/drawing/2016/5/9/chartex" xmlns:cx4="http://schemas.microsoft.com/office/drawing/2016/5/10/chartex" xmlns:cx5="http://schemas.microsoft.com/office/drawing/2016/5/11/chartex" xmlns:cx6="http://schemas.microsoft.com/office/drawing/2016/5/12/chartex" xmlns:cx7="http://schemas.microsoft.com/office/drawing/2016/5/13/chartex" xmlns:cx8="http://schemas.microsoft.com/office/drawing/2016/5/14/chartex" xmlns:mc="http://schemas.openxmlformats.org/markup-compatibility/2006" xmlns:aink="http://schemas.microsoft.com/office/drawing/2016/ink" xmlns:am3d="http://schemas.microsoft.com/office/drawing/2017/model3d" xmlns:o="urn:schemas-microsoft-com:office:office" xmlns:r="http://schemas.openxmlformats.org/officeDocument/2006/relationships" xmlns:m="http://schemas.openxmlformats.org/officeDocument/2006/math" xmlns:v="urn:schemas-microsoft-com:vml" xmlns:wp14="http://schemas.microsoft.com/office/word/2010/wordprocessingDrawing" xmlns:wp="http://schemas.openxmlformats.org/drawingml/2006/wordprocessingDrawing" xmlns:w10="urn:schemas-microsoft-com:office:word" xmlns:w="http://schemas.openxmlformats.org/wordprocessingml/2006/main" xmlns:w14="http://schemas.microsoft.com/office/word/2010/wordml" xmlns:w15="http://schemas.microsoft.com/office/word/2012/wordml" xmlns:w16cex="http://schemas.microsoft.com/office/word/2018/wordml/cex" xmlns:w16cid="http://schemas.microsoft.com/office/word/2016/wordml/cid" xmlns:w16="http://schemas.microsoft.com/office/word/2018/wordml" xmlns:w16se="http://schemas.microsoft.com/office/word/2015/wordml/symex" xmlns:wpg="http://schemas.microsoft.com/office/word/2010/wordprocessingGroup" xmlns:wpi="http://schemas.microsoft.com/office/word/2010/wordprocessingInk" xmlns:wne="http://schemas.microsoft.com/office/word/2006/wordml" xmlns:wps="http://schemas.microsoft.com/office/word/2010/wordprocessingShape" mc:Ignorable="w14 w15 w16se w16cid w16 w16cex wp14">
   <w:abstractNum w:abstractNumId="0" w15:restartNumberingAfterBreak="0">
+    <w:nsid w:val="01A5429E"/>
+    <w:multiLevelType w:val="hybridMultilevel"/>
+    <w:tmpl w:val="EF760C70"/>
+    <w:lvl w:ilvl="0" w:tplc="04060001">
+      <w:start w:val="1"/>
+      <w:numFmt w:val="bullet"/>
+      <w:lvlText w:val=""/>
+      <w:lvlJc w:val="left"/>
+      <w:pPr>
+        <w:ind w:left="720" w:hanging="360"/>
+      </w:pPr>
+      <w:rPr>
+        <w:rFonts w:ascii="Symbol" w:hAnsi="Symbol" w:hint="default"/>
+      </w:rPr>
+    </w:lvl>
+    <w:lvl w:ilvl="1" w:tplc="04060003">
+      <w:start w:val="1"/>
+      <w:numFmt w:val="bullet"/>
+      <w:lvlText w:val="o"/>
+      <w:lvlJc w:val="left"/>
+      <w:pPr>
+        <w:ind w:left="1440" w:hanging="360"/>
+      </w:pPr>
+      <w:rPr>
+        <w:rFonts w:ascii="Courier New" w:hAnsi="Courier New" w:cs="Courier New" w:hint="default"/>
+      </w:rPr>
+    </w:lvl>
+    <w:lvl w:ilvl="2" w:tplc="04060005" w:tentative="1">
+      <w:start w:val="1"/>
+      <w:numFmt w:val="bullet"/>
+      <w:lvlText w:val=""/>
+      <w:lvlJc w:val="left"/>
+      <w:pPr>
+        <w:ind w:left="2160" w:hanging="360"/>
+      </w:pPr>
+      <w:rPr>
+        <w:rFonts w:ascii="Wingdings" w:hAnsi="Wingdings" w:hint="default"/>
+      </w:rPr>
+    </w:lvl>
+    <w:lvl w:ilvl="3" w:tplc="04060001" w:tentative="1">
+      <w:start w:val="1"/>
+      <w:numFmt w:val="bullet"/>
+      <w:lvlText w:val=""/>
+      <w:lvlJc w:val="left"/>
+      <w:pPr>
+        <w:ind w:left="2880" w:hanging="360"/>
+      </w:pPr>
+      <w:rPr>
+        <w:rFonts w:ascii="Symbol" w:hAnsi="Symbol" w:hint="default"/>
+      </w:rPr>
+    </w:lvl>
+    <w:lvl w:ilvl="4" w:tplc="04060003" w:tentative="1">
+      <w:start w:val="1"/>
+      <w:numFmt w:val="bullet"/>
+      <w:lvlText w:val="o"/>
+      <w:lvlJc w:val="left"/>
+      <w:pPr>
+        <w:ind w:left="3600" w:hanging="360"/>
+      </w:pPr>
+      <w:rPr>
+        <w:rFonts w:ascii="Courier New" w:hAnsi="Courier New" w:cs="Courier New" w:hint="default"/>
+      </w:rPr>
+    </w:lvl>
+    <w:lvl w:ilvl="5" w:tplc="04060005" w:tentative="1">
+      <w:start w:val="1"/>
+      <w:numFmt w:val="bullet"/>
+      <w:lvlText w:val=""/>
+      <w:lvlJc w:val="left"/>
+      <w:pPr>
+        <w:ind w:left="4320" w:hanging="360"/>
+      </w:pPr>
+      <w:rPr>
+        <w:rFonts w:ascii="Wingdings" w:hAnsi="Wingdings" w:hint="default"/>
+      </w:rPr>
+    </w:lvl>
+    <w:lvl w:ilvl="6" w:tplc="04060001" w:tentative="1">
+      <w:start w:val="1"/>
+      <w:numFmt w:val="bullet"/>
+      <w:lvlText w:val=""/>
+      <w:lvlJc w:val="left"/>
+      <w:pPr>
+        <w:ind w:left="5040" w:hanging="360"/>
+      </w:pPr>
+      <w:rPr>
+        <w:rFonts w:ascii="Symbol" w:hAnsi="Symbol" w:hint="default"/>
+      </w:rPr>
+    </w:lvl>
+    <w:lvl w:ilvl="7" w:tplc="04060003" w:tentative="1">
+      <w:start w:val="1"/>
+      <w:numFmt w:val="bullet"/>
+      <w:lvlText w:val="o"/>
+      <w:lvlJc w:val="left"/>
+      <w:pPr>
+        <w:ind w:left="5760" w:hanging="360"/>
+      </w:pPr>
+      <w:rPr>
+        <w:rFonts w:ascii="Courier New" w:hAnsi="Courier New" w:cs="Courier New" w:hint="default"/>
+      </w:rPr>
+    </w:lvl>
+    <w:lvl w:ilvl="8" w:tplc="04060005" w:tentative="1">
+      <w:start w:val="1"/>
+      <w:numFmt w:val="bullet"/>
+      <w:lvlText w:val=""/>
+      <w:lvlJc w:val="left"/>
+      <w:pPr>
+        <w:ind w:left="6480" w:hanging="360"/>
+      </w:pPr>
+      <w:rPr>
+        <w:rFonts w:ascii="Wingdings" w:hAnsi="Wingdings" w:hint="default"/>
+      </w:rPr>
+    </w:lvl>
+  </w:abstractNum>
+  <w:abstractNum w:abstractNumId="1" w15:restartNumberingAfterBreak="0">
     <w:nsid w:val="08E9110B"/>
     <w:multiLevelType w:val="hybridMultilevel"/>
     <w:tmpl w:val="0718A5AE"/>
@@ -855,7 +2944,120 @@
       </w:rPr>
     </w:lvl>
   </w:abstractNum>
-  <w:abstractNum w:abstractNumId="1" w15:restartNumberingAfterBreak="0">
+  <w:abstractNum w:abstractNumId="2" w15:restartNumberingAfterBreak="0">
+    <w:nsid w:val="21E92D69"/>
+    <w:multiLevelType w:val="hybridMultilevel"/>
+    <w:tmpl w:val="93627958"/>
+    <w:lvl w:ilvl="0" w:tplc="04060001">
+      <w:start w:val="1"/>
+      <w:numFmt w:val="bullet"/>
+      <w:lvlText w:val=""/>
+      <w:lvlJc w:val="left"/>
+      <w:pPr>
+        <w:ind w:left="720" w:hanging="360"/>
+      </w:pPr>
+      <w:rPr>
+        <w:rFonts w:ascii="Symbol" w:hAnsi="Symbol" w:hint="default"/>
+      </w:rPr>
+    </w:lvl>
+    <w:lvl w:ilvl="1" w:tplc="04060003" w:tentative="1">
+      <w:start w:val="1"/>
+      <w:numFmt w:val="bullet"/>
+      <w:lvlText w:val="o"/>
+      <w:lvlJc w:val="left"/>
+      <w:pPr>
+        <w:ind w:left="1440" w:hanging="360"/>
+      </w:pPr>
+      <w:rPr>
+        <w:rFonts w:ascii="Courier New" w:hAnsi="Courier New" w:cs="Courier New" w:hint="default"/>
+      </w:rPr>
+    </w:lvl>
+    <w:lvl w:ilvl="2" w:tplc="04060005" w:tentative="1">
+      <w:start w:val="1"/>
+      <w:numFmt w:val="bullet"/>
+      <w:lvlText w:val=""/>
+      <w:lvlJc w:val="left"/>
+      <w:pPr>
+        <w:ind w:left="2160" w:hanging="360"/>
+      </w:pPr>
+      <w:rPr>
+        <w:rFonts w:ascii="Wingdings" w:hAnsi="Wingdings" w:hint="default"/>
+      </w:rPr>
+    </w:lvl>
+    <w:lvl w:ilvl="3" w:tplc="04060001" w:tentative="1">
+      <w:start w:val="1"/>
+      <w:numFmt w:val="bullet"/>
+      <w:lvlText w:val=""/>
+      <w:lvlJc w:val="left"/>
+      <w:pPr>
+        <w:ind w:left="2880" w:hanging="360"/>
+      </w:pPr>
+      <w:rPr>
+        <w:rFonts w:ascii="Symbol" w:hAnsi="Symbol" w:hint="default"/>
+      </w:rPr>
+    </w:lvl>
+    <w:lvl w:ilvl="4" w:tplc="04060003" w:tentative="1">
+      <w:start w:val="1"/>
+      <w:numFmt w:val="bullet"/>
+      <w:lvlText w:val="o"/>
+      <w:lvlJc w:val="left"/>
+      <w:pPr>
+        <w:ind w:left="3600" w:hanging="360"/>
+      </w:pPr>
+      <w:rPr>
+        <w:rFonts w:ascii="Courier New" w:hAnsi="Courier New" w:cs="Courier New" w:hint="default"/>
+      </w:rPr>
+    </w:lvl>
+    <w:lvl w:ilvl="5" w:tplc="04060005" w:tentative="1">
+      <w:start w:val="1"/>
+      <w:numFmt w:val="bullet"/>
+      <w:lvlText w:val=""/>
+      <w:lvlJc w:val="left"/>
+      <w:pPr>
+        <w:ind w:left="4320" w:hanging="360"/>
+      </w:pPr>
+      <w:rPr>
+        <w:rFonts w:ascii="Wingdings" w:hAnsi="Wingdings" w:hint="default"/>
+      </w:rPr>
+    </w:lvl>
+    <w:lvl w:ilvl="6" w:tplc="04060001" w:tentative="1">
+      <w:start w:val="1"/>
+      <w:numFmt w:val="bullet"/>
+      <w:lvlText w:val=""/>
+      <w:lvlJc w:val="left"/>
+      <w:pPr>
+        <w:ind w:left="5040" w:hanging="360"/>
+      </w:pPr>
+      <w:rPr>
+        <w:rFonts w:ascii="Symbol" w:hAnsi="Symbol" w:hint="default"/>
+      </w:rPr>
+    </w:lvl>
+    <w:lvl w:ilvl="7" w:tplc="04060003" w:tentative="1">
+      <w:start w:val="1"/>
+      <w:numFmt w:val="bullet"/>
+      <w:lvlText w:val="o"/>
+      <w:lvlJc w:val="left"/>
+      <w:pPr>
+        <w:ind w:left="5760" w:hanging="360"/>
+      </w:pPr>
+      <w:rPr>
+        <w:rFonts w:ascii="Courier New" w:hAnsi="Courier New" w:cs="Courier New" w:hint="default"/>
+      </w:rPr>
+    </w:lvl>
+    <w:lvl w:ilvl="8" w:tplc="04060005" w:tentative="1">
+      <w:start w:val="1"/>
+      <w:numFmt w:val="bullet"/>
+      <w:lvlText w:val=""/>
+      <w:lvlJc w:val="left"/>
+      <w:pPr>
+        <w:ind w:left="6480" w:hanging="360"/>
+      </w:pPr>
+      <w:rPr>
+        <w:rFonts w:ascii="Wingdings" w:hAnsi="Wingdings" w:hint="default"/>
+      </w:rPr>
+    </w:lvl>
+  </w:abstractNum>
+  <w:abstractNum w:abstractNumId="3" w15:restartNumberingAfterBreak="0">
     <w:nsid w:val="295D0253"/>
     <w:multiLevelType w:val="hybridMultilevel"/>
     <w:tmpl w:val="BEC065CE"/>
@@ -968,7 +3170,459 @@
       </w:rPr>
     </w:lvl>
   </w:abstractNum>
-  <w:abstractNum w:abstractNumId="2" w15:restartNumberingAfterBreak="0">
+  <w:abstractNum w:abstractNumId="4" w15:restartNumberingAfterBreak="0">
+    <w:nsid w:val="297B071D"/>
+    <w:multiLevelType w:val="hybridMultilevel"/>
+    <w:tmpl w:val="12B4D1C8"/>
+    <w:lvl w:ilvl="0" w:tplc="04060001">
+      <w:start w:val="1"/>
+      <w:numFmt w:val="bullet"/>
+      <w:lvlText w:val=""/>
+      <w:lvlJc w:val="left"/>
+      <w:pPr>
+        <w:ind w:left="720" w:hanging="360"/>
+      </w:pPr>
+      <w:rPr>
+        <w:rFonts w:ascii="Symbol" w:hAnsi="Symbol" w:hint="default"/>
+      </w:rPr>
+    </w:lvl>
+    <w:lvl w:ilvl="1" w:tplc="04060003" w:tentative="1">
+      <w:start w:val="1"/>
+      <w:numFmt w:val="bullet"/>
+      <w:lvlText w:val="o"/>
+      <w:lvlJc w:val="left"/>
+      <w:pPr>
+        <w:ind w:left="1440" w:hanging="360"/>
+      </w:pPr>
+      <w:rPr>
+        <w:rFonts w:ascii="Courier New" w:hAnsi="Courier New" w:cs="Courier New" w:hint="default"/>
+      </w:rPr>
+    </w:lvl>
+    <w:lvl w:ilvl="2" w:tplc="04060005" w:tentative="1">
+      <w:start w:val="1"/>
+      <w:numFmt w:val="bullet"/>
+      <w:lvlText w:val=""/>
+      <w:lvlJc w:val="left"/>
+      <w:pPr>
+        <w:ind w:left="2160" w:hanging="360"/>
+      </w:pPr>
+      <w:rPr>
+        <w:rFonts w:ascii="Wingdings" w:hAnsi="Wingdings" w:hint="default"/>
+      </w:rPr>
+    </w:lvl>
+    <w:lvl w:ilvl="3" w:tplc="04060001" w:tentative="1">
+      <w:start w:val="1"/>
+      <w:numFmt w:val="bullet"/>
+      <w:lvlText w:val=""/>
+      <w:lvlJc w:val="left"/>
+      <w:pPr>
+        <w:ind w:left="2880" w:hanging="360"/>
+      </w:pPr>
+      <w:rPr>
+        <w:rFonts w:ascii="Symbol" w:hAnsi="Symbol" w:hint="default"/>
+      </w:rPr>
+    </w:lvl>
+    <w:lvl w:ilvl="4" w:tplc="04060003" w:tentative="1">
+      <w:start w:val="1"/>
+      <w:numFmt w:val="bullet"/>
+      <w:lvlText w:val="o"/>
+      <w:lvlJc w:val="left"/>
+      <w:pPr>
+        <w:ind w:left="3600" w:hanging="360"/>
+      </w:pPr>
+      <w:rPr>
+        <w:rFonts w:ascii="Courier New" w:hAnsi="Courier New" w:cs="Courier New" w:hint="default"/>
+      </w:rPr>
+    </w:lvl>
+    <w:lvl w:ilvl="5" w:tplc="04060005" w:tentative="1">
+      <w:start w:val="1"/>
+      <w:numFmt w:val="bullet"/>
+      <w:lvlText w:val=""/>
+      <w:lvlJc w:val="left"/>
+      <w:pPr>
+        <w:ind w:left="4320" w:hanging="360"/>
+      </w:pPr>
+      <w:rPr>
+        <w:rFonts w:ascii="Wingdings" w:hAnsi="Wingdings" w:hint="default"/>
+      </w:rPr>
+    </w:lvl>
+    <w:lvl w:ilvl="6" w:tplc="04060001" w:tentative="1">
+      <w:start w:val="1"/>
+      <w:numFmt w:val="bullet"/>
+      <w:lvlText w:val=""/>
+      <w:lvlJc w:val="left"/>
+      <w:pPr>
+        <w:ind w:left="5040" w:hanging="360"/>
+      </w:pPr>
+      <w:rPr>
+        <w:rFonts w:ascii="Symbol" w:hAnsi="Symbol" w:hint="default"/>
+      </w:rPr>
+    </w:lvl>
+    <w:lvl w:ilvl="7" w:tplc="04060003" w:tentative="1">
+      <w:start w:val="1"/>
+      <w:numFmt w:val="bullet"/>
+      <w:lvlText w:val="o"/>
+      <w:lvlJc w:val="left"/>
+      <w:pPr>
+        <w:ind w:left="5760" w:hanging="360"/>
+      </w:pPr>
+      <w:rPr>
+        <w:rFonts w:ascii="Courier New" w:hAnsi="Courier New" w:cs="Courier New" w:hint="default"/>
+      </w:rPr>
+    </w:lvl>
+    <w:lvl w:ilvl="8" w:tplc="04060005" w:tentative="1">
+      <w:start w:val="1"/>
+      <w:numFmt w:val="bullet"/>
+      <w:lvlText w:val=""/>
+      <w:lvlJc w:val="left"/>
+      <w:pPr>
+        <w:ind w:left="6480" w:hanging="360"/>
+      </w:pPr>
+      <w:rPr>
+        <w:rFonts w:ascii="Wingdings" w:hAnsi="Wingdings" w:hint="default"/>
+      </w:rPr>
+    </w:lvl>
+  </w:abstractNum>
+  <w:abstractNum w:abstractNumId="5" w15:restartNumberingAfterBreak="0">
+    <w:nsid w:val="2E4F498F"/>
+    <w:multiLevelType w:val="hybridMultilevel"/>
+    <w:tmpl w:val="7A545842"/>
+    <w:lvl w:ilvl="0" w:tplc="04060001">
+      <w:start w:val="1"/>
+      <w:numFmt w:val="bullet"/>
+      <w:lvlText w:val=""/>
+      <w:lvlJc w:val="left"/>
+      <w:pPr>
+        <w:ind w:left="720" w:hanging="360"/>
+      </w:pPr>
+      <w:rPr>
+        <w:rFonts w:ascii="Symbol" w:hAnsi="Symbol" w:hint="default"/>
+      </w:rPr>
+    </w:lvl>
+    <w:lvl w:ilvl="1" w:tplc="04060003">
+      <w:start w:val="1"/>
+      <w:numFmt w:val="bullet"/>
+      <w:lvlText w:val="o"/>
+      <w:lvlJc w:val="left"/>
+      <w:pPr>
+        <w:ind w:left="1440" w:hanging="360"/>
+      </w:pPr>
+      <w:rPr>
+        <w:rFonts w:ascii="Courier New" w:hAnsi="Courier New" w:cs="Courier New" w:hint="default"/>
+      </w:rPr>
+    </w:lvl>
+    <w:lvl w:ilvl="2" w:tplc="04060005" w:tentative="1">
+      <w:start w:val="1"/>
+      <w:numFmt w:val="bullet"/>
+      <w:lvlText w:val=""/>
+      <w:lvlJc w:val="left"/>
+      <w:pPr>
+        <w:ind w:left="2160" w:hanging="360"/>
+      </w:pPr>
+      <w:rPr>
+        <w:rFonts w:ascii="Wingdings" w:hAnsi="Wingdings" w:hint="default"/>
+      </w:rPr>
+    </w:lvl>
+    <w:lvl w:ilvl="3" w:tplc="04060001" w:tentative="1">
+      <w:start w:val="1"/>
+      <w:numFmt w:val="bullet"/>
+      <w:lvlText w:val=""/>
+      <w:lvlJc w:val="left"/>
+      <w:pPr>
+        <w:ind w:left="2880" w:hanging="360"/>
+      </w:pPr>
+      <w:rPr>
+        <w:rFonts w:ascii="Symbol" w:hAnsi="Symbol" w:hint="default"/>
+      </w:rPr>
+    </w:lvl>
+    <w:lvl w:ilvl="4" w:tplc="04060003" w:tentative="1">
+      <w:start w:val="1"/>
+      <w:numFmt w:val="bullet"/>
+      <w:lvlText w:val="o"/>
+      <w:lvlJc w:val="left"/>
+      <w:pPr>
+        <w:ind w:left="3600" w:hanging="360"/>
+      </w:pPr>
+      <w:rPr>
+        <w:rFonts w:ascii="Courier New" w:hAnsi="Courier New" w:cs="Courier New" w:hint="default"/>
+      </w:rPr>
+    </w:lvl>
+    <w:lvl w:ilvl="5" w:tplc="04060005" w:tentative="1">
+      <w:start w:val="1"/>
+      <w:numFmt w:val="bullet"/>
+      <w:lvlText w:val=""/>
+      <w:lvlJc w:val="left"/>
+      <w:pPr>
+        <w:ind w:left="4320" w:hanging="360"/>
+      </w:pPr>
+      <w:rPr>
+        <w:rFonts w:ascii="Wingdings" w:hAnsi="Wingdings" w:hint="default"/>
+      </w:rPr>
+    </w:lvl>
+    <w:lvl w:ilvl="6" w:tplc="04060001" w:tentative="1">
+      <w:start w:val="1"/>
+      <w:numFmt w:val="bullet"/>
+      <w:lvlText w:val=""/>
+      <w:lvlJc w:val="left"/>
+      <w:pPr>
+        <w:ind w:left="5040" w:hanging="360"/>
+      </w:pPr>
+      <w:rPr>
+        <w:rFonts w:ascii="Symbol" w:hAnsi="Symbol" w:hint="default"/>
+      </w:rPr>
+    </w:lvl>
+    <w:lvl w:ilvl="7" w:tplc="04060003" w:tentative="1">
+      <w:start w:val="1"/>
+      <w:numFmt w:val="bullet"/>
+      <w:lvlText w:val="o"/>
+      <w:lvlJc w:val="left"/>
+      <w:pPr>
+        <w:ind w:left="5760" w:hanging="360"/>
+      </w:pPr>
+      <w:rPr>
+        <w:rFonts w:ascii="Courier New" w:hAnsi="Courier New" w:cs="Courier New" w:hint="default"/>
+      </w:rPr>
+    </w:lvl>
+    <w:lvl w:ilvl="8" w:tplc="04060005" w:tentative="1">
+      <w:start w:val="1"/>
+      <w:numFmt w:val="bullet"/>
+      <w:lvlText w:val=""/>
+      <w:lvlJc w:val="left"/>
+      <w:pPr>
+        <w:ind w:left="6480" w:hanging="360"/>
+      </w:pPr>
+      <w:rPr>
+        <w:rFonts w:ascii="Wingdings" w:hAnsi="Wingdings" w:hint="default"/>
+      </w:rPr>
+    </w:lvl>
+  </w:abstractNum>
+  <w:abstractNum w:abstractNumId="6" w15:restartNumberingAfterBreak="0">
+    <w:nsid w:val="35221715"/>
+    <w:multiLevelType w:val="hybridMultilevel"/>
+    <w:tmpl w:val="58F29FBA"/>
+    <w:lvl w:ilvl="0" w:tplc="04060001">
+      <w:start w:val="1"/>
+      <w:numFmt w:val="bullet"/>
+      <w:lvlText w:val=""/>
+      <w:lvlJc w:val="left"/>
+      <w:pPr>
+        <w:ind w:left="720" w:hanging="360"/>
+      </w:pPr>
+      <w:rPr>
+        <w:rFonts w:ascii="Symbol" w:hAnsi="Symbol" w:hint="default"/>
+      </w:rPr>
+    </w:lvl>
+    <w:lvl w:ilvl="1" w:tplc="04060003">
+      <w:start w:val="1"/>
+      <w:numFmt w:val="bullet"/>
+      <w:lvlText w:val="o"/>
+      <w:lvlJc w:val="left"/>
+      <w:pPr>
+        <w:ind w:left="1440" w:hanging="360"/>
+      </w:pPr>
+      <w:rPr>
+        <w:rFonts w:ascii="Courier New" w:hAnsi="Courier New" w:cs="Courier New" w:hint="default"/>
+      </w:rPr>
+    </w:lvl>
+    <w:lvl w:ilvl="2" w:tplc="04060005" w:tentative="1">
+      <w:start w:val="1"/>
+      <w:numFmt w:val="bullet"/>
+      <w:lvlText w:val=""/>
+      <w:lvlJc w:val="left"/>
+      <w:pPr>
+        <w:ind w:left="2160" w:hanging="360"/>
+      </w:pPr>
+      <w:rPr>
+        <w:rFonts w:ascii="Wingdings" w:hAnsi="Wingdings" w:hint="default"/>
+      </w:rPr>
+    </w:lvl>
+    <w:lvl w:ilvl="3" w:tplc="04060001" w:tentative="1">
+      <w:start w:val="1"/>
+      <w:numFmt w:val="bullet"/>
+      <w:lvlText w:val=""/>
+      <w:lvlJc w:val="left"/>
+      <w:pPr>
+        <w:ind w:left="2880" w:hanging="360"/>
+      </w:pPr>
+      <w:rPr>
+        <w:rFonts w:ascii="Symbol" w:hAnsi="Symbol" w:hint="default"/>
+      </w:rPr>
+    </w:lvl>
+    <w:lvl w:ilvl="4" w:tplc="04060003" w:tentative="1">
+      <w:start w:val="1"/>
+      <w:numFmt w:val="bullet"/>
+      <w:lvlText w:val="o"/>
+      <w:lvlJc w:val="left"/>
+      <w:pPr>
+        <w:ind w:left="3600" w:hanging="360"/>
+      </w:pPr>
+      <w:rPr>
+        <w:rFonts w:ascii="Courier New" w:hAnsi="Courier New" w:cs="Courier New" w:hint="default"/>
+      </w:rPr>
+    </w:lvl>
+    <w:lvl w:ilvl="5" w:tplc="04060005" w:tentative="1">
+      <w:start w:val="1"/>
+      <w:numFmt w:val="bullet"/>
+      <w:lvlText w:val=""/>
+      <w:lvlJc w:val="left"/>
+      <w:pPr>
+        <w:ind w:left="4320" w:hanging="360"/>
+      </w:pPr>
+      <w:rPr>
+        <w:rFonts w:ascii="Wingdings" w:hAnsi="Wingdings" w:hint="default"/>
+      </w:rPr>
+    </w:lvl>
+    <w:lvl w:ilvl="6" w:tplc="04060001" w:tentative="1">
+      <w:start w:val="1"/>
+      <w:numFmt w:val="bullet"/>
+      <w:lvlText w:val=""/>
+      <w:lvlJc w:val="left"/>
+      <w:pPr>
+        <w:ind w:left="5040" w:hanging="360"/>
+      </w:pPr>
+      <w:rPr>
+        <w:rFonts w:ascii="Symbol" w:hAnsi="Symbol" w:hint="default"/>
+      </w:rPr>
+    </w:lvl>
+    <w:lvl w:ilvl="7" w:tplc="04060003" w:tentative="1">
+      <w:start w:val="1"/>
+      <w:numFmt w:val="bullet"/>
+      <w:lvlText w:val="o"/>
+      <w:lvlJc w:val="left"/>
+      <w:pPr>
+        <w:ind w:left="5760" w:hanging="360"/>
+      </w:pPr>
+      <w:rPr>
+        <w:rFonts w:ascii="Courier New" w:hAnsi="Courier New" w:cs="Courier New" w:hint="default"/>
+      </w:rPr>
+    </w:lvl>
+    <w:lvl w:ilvl="8" w:tplc="04060005" w:tentative="1">
+      <w:start w:val="1"/>
+      <w:numFmt w:val="bullet"/>
+      <w:lvlText w:val=""/>
+      <w:lvlJc w:val="left"/>
+      <w:pPr>
+        <w:ind w:left="6480" w:hanging="360"/>
+      </w:pPr>
+      <w:rPr>
+        <w:rFonts w:ascii="Wingdings" w:hAnsi="Wingdings" w:hint="default"/>
+      </w:rPr>
+    </w:lvl>
+  </w:abstractNum>
+  <w:abstractNum w:abstractNumId="7" w15:restartNumberingAfterBreak="0">
+    <w:nsid w:val="384442E5"/>
+    <w:multiLevelType w:val="hybridMultilevel"/>
+    <w:tmpl w:val="033EE40E"/>
+    <w:lvl w:ilvl="0" w:tplc="04060001">
+      <w:start w:val="1"/>
+      <w:numFmt w:val="bullet"/>
+      <w:lvlText w:val=""/>
+      <w:lvlJc w:val="left"/>
+      <w:pPr>
+        <w:ind w:left="720" w:hanging="360"/>
+      </w:pPr>
+      <w:rPr>
+        <w:rFonts w:ascii="Symbol" w:hAnsi="Symbol" w:hint="default"/>
+      </w:rPr>
+    </w:lvl>
+    <w:lvl w:ilvl="1" w:tplc="04060003">
+      <w:start w:val="1"/>
+      <w:numFmt w:val="bullet"/>
+      <w:lvlText w:val="o"/>
+      <w:lvlJc w:val="left"/>
+      <w:pPr>
+        <w:ind w:left="1440" w:hanging="360"/>
+      </w:pPr>
+      <w:rPr>
+        <w:rFonts w:ascii="Courier New" w:hAnsi="Courier New" w:cs="Courier New" w:hint="default"/>
+      </w:rPr>
+    </w:lvl>
+    <w:lvl w:ilvl="2" w:tplc="04060005" w:tentative="1">
+      <w:start w:val="1"/>
+      <w:numFmt w:val="bullet"/>
+      <w:lvlText w:val=""/>
+      <w:lvlJc w:val="left"/>
+      <w:pPr>
+        <w:ind w:left="2160" w:hanging="360"/>
+      </w:pPr>
+      <w:rPr>
+        <w:rFonts w:ascii="Wingdings" w:hAnsi="Wingdings" w:hint="default"/>
+      </w:rPr>
+    </w:lvl>
+    <w:lvl w:ilvl="3" w:tplc="04060001" w:tentative="1">
+      <w:start w:val="1"/>
+      <w:numFmt w:val="bullet"/>
+      <w:lvlText w:val=""/>
+      <w:lvlJc w:val="left"/>
+      <w:pPr>
+        <w:ind w:left="2880" w:hanging="360"/>
+      </w:pPr>
+      <w:rPr>
+        <w:rFonts w:ascii="Symbol" w:hAnsi="Symbol" w:hint="default"/>
+      </w:rPr>
+    </w:lvl>
+    <w:lvl w:ilvl="4" w:tplc="04060003" w:tentative="1">
+      <w:start w:val="1"/>
+      <w:numFmt w:val="bullet"/>
+      <w:lvlText w:val="o"/>
+      <w:lvlJc w:val="left"/>
+      <w:pPr>
+        <w:ind w:left="3600" w:hanging="360"/>
+      </w:pPr>
+      <w:rPr>
+        <w:rFonts w:ascii="Courier New" w:hAnsi="Courier New" w:cs="Courier New" w:hint="default"/>
+      </w:rPr>
+    </w:lvl>
+    <w:lvl w:ilvl="5" w:tplc="04060005" w:tentative="1">
+      <w:start w:val="1"/>
+      <w:numFmt w:val="bullet"/>
+      <w:lvlText w:val=""/>
+      <w:lvlJc w:val="left"/>
+      <w:pPr>
+        <w:ind w:left="4320" w:hanging="360"/>
+      </w:pPr>
+      <w:rPr>
+        <w:rFonts w:ascii="Wingdings" w:hAnsi="Wingdings" w:hint="default"/>
+      </w:rPr>
+    </w:lvl>
+    <w:lvl w:ilvl="6" w:tplc="04060001" w:tentative="1">
+      <w:start w:val="1"/>
+      <w:numFmt w:val="bullet"/>
+      <w:lvlText w:val=""/>
+      <w:lvlJc w:val="left"/>
+      <w:pPr>
+        <w:ind w:left="5040" w:hanging="360"/>
+      </w:pPr>
+      <w:rPr>
+        <w:rFonts w:ascii="Symbol" w:hAnsi="Symbol" w:hint="default"/>
+      </w:rPr>
+    </w:lvl>
+    <w:lvl w:ilvl="7" w:tplc="04060003" w:tentative="1">
+      <w:start w:val="1"/>
+      <w:numFmt w:val="bullet"/>
+      <w:lvlText w:val="o"/>
+      <w:lvlJc w:val="left"/>
+      <w:pPr>
+        <w:ind w:left="5760" w:hanging="360"/>
+      </w:pPr>
+      <w:rPr>
+        <w:rFonts w:ascii="Courier New" w:hAnsi="Courier New" w:cs="Courier New" w:hint="default"/>
+      </w:rPr>
+    </w:lvl>
+    <w:lvl w:ilvl="8" w:tplc="04060005" w:tentative="1">
+      <w:start w:val="1"/>
+      <w:numFmt w:val="bullet"/>
+      <w:lvlText w:val=""/>
+      <w:lvlJc w:val="left"/>
+      <w:pPr>
+        <w:ind w:left="6480" w:hanging="360"/>
+      </w:pPr>
+      <w:rPr>
+        <w:rFonts w:ascii="Wingdings" w:hAnsi="Wingdings" w:hint="default"/>
+      </w:rPr>
+    </w:lvl>
+  </w:abstractNum>
+  <w:abstractNum w:abstractNumId="8" w15:restartNumberingAfterBreak="0">
     <w:nsid w:val="486C0DA3"/>
     <w:multiLevelType w:val="hybridMultilevel"/>
     <w:tmpl w:val="9272A8CC"/>
@@ -1081,7 +3735,233 @@
       </w:rPr>
     </w:lvl>
   </w:abstractNum>
-  <w:abstractNum w:abstractNumId="3" w15:restartNumberingAfterBreak="0">
+  <w:abstractNum w:abstractNumId="9" w15:restartNumberingAfterBreak="0">
+    <w:nsid w:val="55D3418D"/>
+    <w:multiLevelType w:val="hybridMultilevel"/>
+    <w:tmpl w:val="225C8F28"/>
+    <w:lvl w:ilvl="0" w:tplc="04060001">
+      <w:start w:val="1"/>
+      <w:numFmt w:val="bullet"/>
+      <w:lvlText w:val=""/>
+      <w:lvlJc w:val="left"/>
+      <w:pPr>
+        <w:ind w:left="720" w:hanging="360"/>
+      </w:pPr>
+      <w:rPr>
+        <w:rFonts w:ascii="Symbol" w:hAnsi="Symbol" w:hint="default"/>
+      </w:rPr>
+    </w:lvl>
+    <w:lvl w:ilvl="1" w:tplc="04060003" w:tentative="1">
+      <w:start w:val="1"/>
+      <w:numFmt w:val="bullet"/>
+      <w:lvlText w:val="o"/>
+      <w:lvlJc w:val="left"/>
+      <w:pPr>
+        <w:ind w:left="1440" w:hanging="360"/>
+      </w:pPr>
+      <w:rPr>
+        <w:rFonts w:ascii="Courier New" w:hAnsi="Courier New" w:cs="Courier New" w:hint="default"/>
+      </w:rPr>
+    </w:lvl>
+    <w:lvl w:ilvl="2" w:tplc="04060005" w:tentative="1">
+      <w:start w:val="1"/>
+      <w:numFmt w:val="bullet"/>
+      <w:lvlText w:val=""/>
+      <w:lvlJc w:val="left"/>
+      <w:pPr>
+        <w:ind w:left="2160" w:hanging="360"/>
+      </w:pPr>
+      <w:rPr>
+        <w:rFonts w:ascii="Wingdings" w:hAnsi="Wingdings" w:hint="default"/>
+      </w:rPr>
+    </w:lvl>
+    <w:lvl w:ilvl="3" w:tplc="04060001" w:tentative="1">
+      <w:start w:val="1"/>
+      <w:numFmt w:val="bullet"/>
+      <w:lvlText w:val=""/>
+      <w:lvlJc w:val="left"/>
+      <w:pPr>
+        <w:ind w:left="2880" w:hanging="360"/>
+      </w:pPr>
+      <w:rPr>
+        <w:rFonts w:ascii="Symbol" w:hAnsi="Symbol" w:hint="default"/>
+      </w:rPr>
+    </w:lvl>
+    <w:lvl w:ilvl="4" w:tplc="04060003" w:tentative="1">
+      <w:start w:val="1"/>
+      <w:numFmt w:val="bullet"/>
+      <w:lvlText w:val="o"/>
+      <w:lvlJc w:val="left"/>
+      <w:pPr>
+        <w:ind w:left="3600" w:hanging="360"/>
+      </w:pPr>
+      <w:rPr>
+        <w:rFonts w:ascii="Courier New" w:hAnsi="Courier New" w:cs="Courier New" w:hint="default"/>
+      </w:rPr>
+    </w:lvl>
+    <w:lvl w:ilvl="5" w:tplc="04060005" w:tentative="1">
+      <w:start w:val="1"/>
+      <w:numFmt w:val="bullet"/>
+      <w:lvlText w:val=""/>
+      <w:lvlJc w:val="left"/>
+      <w:pPr>
+        <w:ind w:left="4320" w:hanging="360"/>
+      </w:pPr>
+      <w:rPr>
+        <w:rFonts w:ascii="Wingdings" w:hAnsi="Wingdings" w:hint="default"/>
+      </w:rPr>
+    </w:lvl>
+    <w:lvl w:ilvl="6" w:tplc="04060001" w:tentative="1">
+      <w:start w:val="1"/>
+      <w:numFmt w:val="bullet"/>
+      <w:lvlText w:val=""/>
+      <w:lvlJc w:val="left"/>
+      <w:pPr>
+        <w:ind w:left="5040" w:hanging="360"/>
+      </w:pPr>
+      <w:rPr>
+        <w:rFonts w:ascii="Symbol" w:hAnsi="Symbol" w:hint="default"/>
+      </w:rPr>
+    </w:lvl>
+    <w:lvl w:ilvl="7" w:tplc="04060003" w:tentative="1">
+      <w:start w:val="1"/>
+      <w:numFmt w:val="bullet"/>
+      <w:lvlText w:val="o"/>
+      <w:lvlJc w:val="left"/>
+      <w:pPr>
+        <w:ind w:left="5760" w:hanging="360"/>
+      </w:pPr>
+      <w:rPr>
+        <w:rFonts w:ascii="Courier New" w:hAnsi="Courier New" w:cs="Courier New" w:hint="default"/>
+      </w:rPr>
+    </w:lvl>
+    <w:lvl w:ilvl="8" w:tplc="04060005" w:tentative="1">
+      <w:start w:val="1"/>
+      <w:numFmt w:val="bullet"/>
+      <w:lvlText w:val=""/>
+      <w:lvlJc w:val="left"/>
+      <w:pPr>
+        <w:ind w:left="6480" w:hanging="360"/>
+      </w:pPr>
+      <w:rPr>
+        <w:rFonts w:ascii="Wingdings" w:hAnsi="Wingdings" w:hint="default"/>
+      </w:rPr>
+    </w:lvl>
+  </w:abstractNum>
+  <w:abstractNum w:abstractNumId="10" w15:restartNumberingAfterBreak="0">
+    <w:nsid w:val="5EC27D1D"/>
+    <w:multiLevelType w:val="hybridMultilevel"/>
+    <w:tmpl w:val="1D4AFF5E"/>
+    <w:lvl w:ilvl="0" w:tplc="04060001">
+      <w:start w:val="1"/>
+      <w:numFmt w:val="bullet"/>
+      <w:lvlText w:val=""/>
+      <w:lvlJc w:val="left"/>
+      <w:pPr>
+        <w:ind w:left="720" w:hanging="360"/>
+      </w:pPr>
+      <w:rPr>
+        <w:rFonts w:ascii="Symbol" w:hAnsi="Symbol" w:hint="default"/>
+      </w:rPr>
+    </w:lvl>
+    <w:lvl w:ilvl="1" w:tplc="04060003">
+      <w:start w:val="1"/>
+      <w:numFmt w:val="bullet"/>
+      <w:lvlText w:val="o"/>
+      <w:lvlJc w:val="left"/>
+      <w:pPr>
+        <w:ind w:left="1440" w:hanging="360"/>
+      </w:pPr>
+      <w:rPr>
+        <w:rFonts w:ascii="Courier New" w:hAnsi="Courier New" w:cs="Courier New" w:hint="default"/>
+      </w:rPr>
+    </w:lvl>
+    <w:lvl w:ilvl="2" w:tplc="04060005" w:tentative="1">
+      <w:start w:val="1"/>
+      <w:numFmt w:val="bullet"/>
+      <w:lvlText w:val=""/>
+      <w:lvlJc w:val="left"/>
+      <w:pPr>
+        <w:ind w:left="2160" w:hanging="360"/>
+      </w:pPr>
+      <w:rPr>
+        <w:rFonts w:ascii="Wingdings" w:hAnsi="Wingdings" w:hint="default"/>
+      </w:rPr>
+    </w:lvl>
+    <w:lvl w:ilvl="3" w:tplc="04060001" w:tentative="1">
+      <w:start w:val="1"/>
+      <w:numFmt w:val="bullet"/>
+      <w:lvlText w:val=""/>
+      <w:lvlJc w:val="left"/>
+      <w:pPr>
+        <w:ind w:left="2880" w:hanging="360"/>
+      </w:pPr>
+      <w:rPr>
+        <w:rFonts w:ascii="Symbol" w:hAnsi="Symbol" w:hint="default"/>
+      </w:rPr>
+    </w:lvl>
+    <w:lvl w:ilvl="4" w:tplc="04060003" w:tentative="1">
+      <w:start w:val="1"/>
+      <w:numFmt w:val="bullet"/>
+      <w:lvlText w:val="o"/>
+      <w:lvlJc w:val="left"/>
+      <w:pPr>
+        <w:ind w:left="3600" w:hanging="360"/>
+      </w:pPr>
+      <w:rPr>
+        <w:rFonts w:ascii="Courier New" w:hAnsi="Courier New" w:cs="Courier New" w:hint="default"/>
+      </w:rPr>
+    </w:lvl>
+    <w:lvl w:ilvl="5" w:tplc="04060005" w:tentative="1">
+      <w:start w:val="1"/>
+      <w:numFmt w:val="bullet"/>
+      <w:lvlText w:val=""/>
+      <w:lvlJc w:val="left"/>
+      <w:pPr>
+        <w:ind w:left="4320" w:hanging="360"/>
+      </w:pPr>
+      <w:rPr>
+        <w:rFonts w:ascii="Wingdings" w:hAnsi="Wingdings" w:hint="default"/>
+      </w:rPr>
+    </w:lvl>
+    <w:lvl w:ilvl="6" w:tplc="04060001" w:tentative="1">
+      <w:start w:val="1"/>
+      <w:numFmt w:val="bullet"/>
+      <w:lvlText w:val=""/>
+      <w:lvlJc w:val="left"/>
+      <w:pPr>
+        <w:ind w:left="5040" w:hanging="360"/>
+      </w:pPr>
+      <w:rPr>
+        <w:rFonts w:ascii="Symbol" w:hAnsi="Symbol" w:hint="default"/>
+      </w:rPr>
+    </w:lvl>
+    <w:lvl w:ilvl="7" w:tplc="04060003" w:tentative="1">
+      <w:start w:val="1"/>
+      <w:numFmt w:val="bullet"/>
+      <w:lvlText w:val="o"/>
+      <w:lvlJc w:val="left"/>
+      <w:pPr>
+        <w:ind w:left="5760" w:hanging="360"/>
+      </w:pPr>
+      <w:rPr>
+        <w:rFonts w:ascii="Courier New" w:hAnsi="Courier New" w:cs="Courier New" w:hint="default"/>
+      </w:rPr>
+    </w:lvl>
+    <w:lvl w:ilvl="8" w:tplc="04060005" w:tentative="1">
+      <w:start w:val="1"/>
+      <w:numFmt w:val="bullet"/>
+      <w:lvlText w:val=""/>
+      <w:lvlJc w:val="left"/>
+      <w:pPr>
+        <w:ind w:left="6480" w:hanging="360"/>
+      </w:pPr>
+      <w:rPr>
+        <w:rFonts w:ascii="Wingdings" w:hAnsi="Wingdings" w:hint="default"/>
+      </w:rPr>
+    </w:lvl>
+  </w:abstractNum>
+  <w:abstractNum w:abstractNumId="11" w15:restartNumberingAfterBreak="0">
     <w:nsid w:val="632A1C7C"/>
     <w:multiLevelType w:val="hybridMultilevel"/>
     <w:tmpl w:val="FFE49BA6"/>
@@ -1194,17 +4074,273 @@
       </w:rPr>
     </w:lvl>
   </w:abstractNum>
+  <w:abstractNum w:abstractNumId="12" w15:restartNumberingAfterBreak="0">
+    <w:nsid w:val="67A5703E"/>
+    <w:multiLevelType w:val="hybridMultilevel"/>
+    <w:tmpl w:val="A73E74AA"/>
+    <w:lvl w:ilvl="0" w:tplc="04060003">
+      <w:start w:val="1"/>
+      <w:numFmt w:val="bullet"/>
+      <w:lvlText w:val="o"/>
+      <w:lvlJc w:val="left"/>
+      <w:pPr>
+        <w:ind w:left="720" w:hanging="360"/>
+      </w:pPr>
+      <w:rPr>
+        <w:rFonts w:ascii="Courier New" w:hAnsi="Courier New" w:cs="Courier New" w:hint="default"/>
+      </w:rPr>
+    </w:lvl>
+    <w:lvl w:ilvl="1" w:tplc="04060003" w:tentative="1">
+      <w:start w:val="1"/>
+      <w:numFmt w:val="bullet"/>
+      <w:lvlText w:val="o"/>
+      <w:lvlJc w:val="left"/>
+      <w:pPr>
+        <w:ind w:left="1440" w:hanging="360"/>
+      </w:pPr>
+      <w:rPr>
+        <w:rFonts w:ascii="Courier New" w:hAnsi="Courier New" w:cs="Courier New" w:hint="default"/>
+      </w:rPr>
+    </w:lvl>
+    <w:lvl w:ilvl="2" w:tplc="04060005" w:tentative="1">
+      <w:start w:val="1"/>
+      <w:numFmt w:val="bullet"/>
+      <w:lvlText w:val=""/>
+      <w:lvlJc w:val="left"/>
+      <w:pPr>
+        <w:ind w:left="2160" w:hanging="360"/>
+      </w:pPr>
+      <w:rPr>
+        <w:rFonts w:ascii="Wingdings" w:hAnsi="Wingdings" w:hint="default"/>
+      </w:rPr>
+    </w:lvl>
+    <w:lvl w:ilvl="3" w:tplc="04060001" w:tentative="1">
+      <w:start w:val="1"/>
+      <w:numFmt w:val="bullet"/>
+      <w:lvlText w:val=""/>
+      <w:lvlJc w:val="left"/>
+      <w:pPr>
+        <w:ind w:left="2880" w:hanging="360"/>
+      </w:pPr>
+      <w:rPr>
+        <w:rFonts w:ascii="Symbol" w:hAnsi="Symbol" w:hint="default"/>
+      </w:rPr>
+    </w:lvl>
+    <w:lvl w:ilvl="4" w:tplc="04060003" w:tentative="1">
+      <w:start w:val="1"/>
+      <w:numFmt w:val="bullet"/>
+      <w:lvlText w:val="o"/>
+      <w:lvlJc w:val="left"/>
+      <w:pPr>
+        <w:ind w:left="3600" w:hanging="360"/>
+      </w:pPr>
+      <w:rPr>
+        <w:rFonts w:ascii="Courier New" w:hAnsi="Courier New" w:cs="Courier New" w:hint="default"/>
+      </w:rPr>
+    </w:lvl>
+    <w:lvl w:ilvl="5" w:tplc="04060005" w:tentative="1">
+      <w:start w:val="1"/>
+      <w:numFmt w:val="bullet"/>
+      <w:lvlText w:val=""/>
+      <w:lvlJc w:val="left"/>
+      <w:pPr>
+        <w:ind w:left="4320" w:hanging="360"/>
+      </w:pPr>
+      <w:rPr>
+        <w:rFonts w:ascii="Wingdings" w:hAnsi="Wingdings" w:hint="default"/>
+      </w:rPr>
+    </w:lvl>
+    <w:lvl w:ilvl="6" w:tplc="04060001" w:tentative="1">
+      <w:start w:val="1"/>
+      <w:numFmt w:val="bullet"/>
+      <w:lvlText w:val=""/>
+      <w:lvlJc w:val="left"/>
+      <w:pPr>
+        <w:ind w:left="5040" w:hanging="360"/>
+      </w:pPr>
+      <w:rPr>
+        <w:rFonts w:ascii="Symbol" w:hAnsi="Symbol" w:hint="default"/>
+      </w:rPr>
+    </w:lvl>
+    <w:lvl w:ilvl="7" w:tplc="04060003" w:tentative="1">
+      <w:start w:val="1"/>
+      <w:numFmt w:val="bullet"/>
+      <w:lvlText w:val="o"/>
+      <w:lvlJc w:val="left"/>
+      <w:pPr>
+        <w:ind w:left="5760" w:hanging="360"/>
+      </w:pPr>
+      <w:rPr>
+        <w:rFonts w:ascii="Courier New" w:hAnsi="Courier New" w:cs="Courier New" w:hint="default"/>
+      </w:rPr>
+    </w:lvl>
+    <w:lvl w:ilvl="8" w:tplc="04060005" w:tentative="1">
+      <w:start w:val="1"/>
+      <w:numFmt w:val="bullet"/>
+      <w:lvlText w:val=""/>
+      <w:lvlJc w:val="left"/>
+      <w:pPr>
+        <w:ind w:left="6480" w:hanging="360"/>
+      </w:pPr>
+      <w:rPr>
+        <w:rFonts w:ascii="Wingdings" w:hAnsi="Wingdings" w:hint="default"/>
+      </w:rPr>
+    </w:lvl>
+  </w:abstractNum>
+  <w:abstractNum w:abstractNumId="13" w15:restartNumberingAfterBreak="0">
+    <w:nsid w:val="7B8575C6"/>
+    <w:multiLevelType w:val="hybridMultilevel"/>
+    <w:tmpl w:val="000C1172"/>
+    <w:lvl w:ilvl="0" w:tplc="04060001">
+      <w:start w:val="1"/>
+      <w:numFmt w:val="bullet"/>
+      <w:lvlText w:val=""/>
+      <w:lvlJc w:val="left"/>
+      <w:pPr>
+        <w:ind w:left="720" w:hanging="360"/>
+      </w:pPr>
+      <w:rPr>
+        <w:rFonts w:ascii="Symbol" w:hAnsi="Symbol" w:hint="default"/>
+      </w:rPr>
+    </w:lvl>
+    <w:lvl w:ilvl="1" w:tplc="04060003" w:tentative="1">
+      <w:start w:val="1"/>
+      <w:numFmt w:val="bullet"/>
+      <w:lvlText w:val="o"/>
+      <w:lvlJc w:val="left"/>
+      <w:pPr>
+        <w:ind w:left="1440" w:hanging="360"/>
+      </w:pPr>
+      <w:rPr>
+        <w:rFonts w:ascii="Courier New" w:hAnsi="Courier New" w:cs="Courier New" w:hint="default"/>
+      </w:rPr>
+    </w:lvl>
+    <w:lvl w:ilvl="2" w:tplc="04060005" w:tentative="1">
+      <w:start w:val="1"/>
+      <w:numFmt w:val="bullet"/>
+      <w:lvlText w:val=""/>
+      <w:lvlJc w:val="left"/>
+      <w:pPr>
+        <w:ind w:left="2160" w:hanging="360"/>
+      </w:pPr>
+      <w:rPr>
+        <w:rFonts w:ascii="Wingdings" w:hAnsi="Wingdings" w:hint="default"/>
+      </w:rPr>
+    </w:lvl>
+    <w:lvl w:ilvl="3" w:tplc="04060001" w:tentative="1">
+      <w:start w:val="1"/>
+      <w:numFmt w:val="bullet"/>
+      <w:lvlText w:val=""/>
+      <w:lvlJc w:val="left"/>
+      <w:pPr>
+        <w:ind w:left="2880" w:hanging="360"/>
+      </w:pPr>
+      <w:rPr>
+        <w:rFonts w:ascii="Symbol" w:hAnsi="Symbol" w:hint="default"/>
+      </w:rPr>
+    </w:lvl>
+    <w:lvl w:ilvl="4" w:tplc="04060003" w:tentative="1">
+      <w:start w:val="1"/>
+      <w:numFmt w:val="bullet"/>
+      <w:lvlText w:val="o"/>
+      <w:lvlJc w:val="left"/>
+      <w:pPr>
+        <w:ind w:left="3600" w:hanging="360"/>
+      </w:pPr>
+      <w:rPr>
+        <w:rFonts w:ascii="Courier New" w:hAnsi="Courier New" w:cs="Courier New" w:hint="default"/>
+      </w:rPr>
+    </w:lvl>
+    <w:lvl w:ilvl="5" w:tplc="04060005" w:tentative="1">
+      <w:start w:val="1"/>
+      <w:numFmt w:val="bullet"/>
+      <w:lvlText w:val=""/>
+      <w:lvlJc w:val="left"/>
+      <w:pPr>
+        <w:ind w:left="4320" w:hanging="360"/>
+      </w:pPr>
+      <w:rPr>
+        <w:rFonts w:ascii="Wingdings" w:hAnsi="Wingdings" w:hint="default"/>
+      </w:rPr>
+    </w:lvl>
+    <w:lvl w:ilvl="6" w:tplc="04060001" w:tentative="1">
+      <w:start w:val="1"/>
+      <w:numFmt w:val="bullet"/>
+      <w:lvlText w:val=""/>
+      <w:lvlJc w:val="left"/>
+      <w:pPr>
+        <w:ind w:left="5040" w:hanging="360"/>
+      </w:pPr>
+      <w:rPr>
+        <w:rFonts w:ascii="Symbol" w:hAnsi="Symbol" w:hint="default"/>
+      </w:rPr>
+    </w:lvl>
+    <w:lvl w:ilvl="7" w:tplc="04060003" w:tentative="1">
+      <w:start w:val="1"/>
+      <w:numFmt w:val="bullet"/>
+      <w:lvlText w:val="o"/>
+      <w:lvlJc w:val="left"/>
+      <w:pPr>
+        <w:ind w:left="5760" w:hanging="360"/>
+      </w:pPr>
+      <w:rPr>
+        <w:rFonts w:ascii="Courier New" w:hAnsi="Courier New" w:cs="Courier New" w:hint="default"/>
+      </w:rPr>
+    </w:lvl>
+    <w:lvl w:ilvl="8" w:tplc="04060005" w:tentative="1">
+      <w:start w:val="1"/>
+      <w:numFmt w:val="bullet"/>
+      <w:lvlText w:val=""/>
+      <w:lvlJc w:val="left"/>
+      <w:pPr>
+        <w:ind w:left="6480" w:hanging="360"/>
+      </w:pPr>
+      <w:rPr>
+        <w:rFonts w:ascii="Wingdings" w:hAnsi="Wingdings" w:hint="default"/>
+      </w:rPr>
+    </w:lvl>
+  </w:abstractNum>
   <w:num w:numId="1">
+    <w:abstractNumId w:val="8"/>
+  </w:num>
+  <w:num w:numId="2">
+    <w:abstractNumId w:val="1"/>
+  </w:num>
+  <w:num w:numId="3">
+    <w:abstractNumId w:val="11"/>
+  </w:num>
+  <w:num w:numId="4">
+    <w:abstractNumId w:val="3"/>
+  </w:num>
+  <w:num w:numId="5">
+    <w:abstractNumId w:val="0"/>
+  </w:num>
+  <w:num w:numId="6">
+    <w:abstractNumId w:val="12"/>
+  </w:num>
+  <w:num w:numId="7">
+    <w:abstractNumId w:val="5"/>
+  </w:num>
+  <w:num w:numId="8">
+    <w:abstractNumId w:val="9"/>
+  </w:num>
+  <w:num w:numId="9">
+    <w:abstractNumId w:val="10"/>
+  </w:num>
+  <w:num w:numId="10">
     <w:abstractNumId w:val="2"/>
   </w:num>
-  <w:num w:numId="2">
-    <w:abstractNumId w:val="0"/>
+  <w:num w:numId="11">
+    <w:abstractNumId w:val="7"/>
   </w:num>
-  <w:num w:numId="3">
-    <w:abstractNumId w:val="3"/>
+  <w:num w:numId="12">
+    <w:abstractNumId w:val="4"/>
   </w:num>
-  <w:num w:numId="4">
-    <w:abstractNumId w:val="1"/>
+  <w:num w:numId="13">
+    <w:abstractNumId w:val="6"/>
+  </w:num>
+  <w:num w:numId="14">
+    <w:abstractNumId w:val="13"/>
   </w:num>
 </w:numbering>
 </file>

</xml_diff>